<commit_message>
ajouts sur l'espérance et le théorème de transfert
</commit_message>
<xml_diff>
--- a/images/tableaux_contingence.docx
+++ b/images/tableaux_contingence.docx
@@ -78,7 +78,7 @@
           </mc:Choice>
           <mc:Fallback>
             <w:pict>
-              <v:shapetype w14:anchorId="1E20E299" id="_x0000_t70" coordsize="21600,21600" o:spt="70" adj="5400,4320" path="m10800,l21600@0@3@0@3@2,21600@2,10800,21600,0@2@1@2@1@0,0@0xe">
+              <v:shapetype w14:anchorId="0AF3308C" id="_x0000_t70" coordsize="21600,21600" o:spt="70" adj="5400,4320" path="m10800,l21600@0@3@0@3@2,21600@2,10800,21600,0@2@1@2@1@0,0@0xe">
                 <v:stroke joinstyle="miter"/>
                 <v:formulas>
                   <v:f eqn="val #1"/>
@@ -3149,7 +3149,7 @@
           </mc:Choice>
           <mc:Fallback>
             <w:pict>
-              <v:shapetype w14:anchorId="11CF3712" id="_x0000_t69" coordsize="21600,21600" o:spt="69" adj="4320,5400" path="m,10800l@0,21600@0@3@2@3@2,21600,21600,10800@2,0@2@1@0@1@0,xe">
+              <v:shapetype w14:anchorId="0671BEE3" id="_x0000_t69" coordsize="21600,21600" o:spt="69" adj="4320,5400" path="m,10800l@0,21600@0@3@2@3@2,21600,21600,10800@2,0@2@1@0@1@0,xe">
                 <v:stroke joinstyle="miter"/>
                 <v:formulas>
                   <v:f eqn="val #0"/>
@@ -10496,6 +10496,2695 @@
         </w:rPr>
       </w:pPr>
     </w:p>
+    <w:tbl>
+      <w:tblPr>
+        <w:tblStyle w:val="Grilledutableau"/>
+        <w:tblW w:w="0" w:type="auto"/>
+        <w:tblInd w:w="-5" w:type="dxa"/>
+        <w:tblLook w:val="04A0" w:firstRow="1" w:lastRow="0" w:firstColumn="1" w:lastColumn="0" w:noHBand="0" w:noVBand="1"/>
+      </w:tblPr>
+      <w:tblGrid>
+        <w:gridCol w:w="1096"/>
+        <w:gridCol w:w="1024"/>
+        <w:gridCol w:w="1024"/>
+        <w:gridCol w:w="1024"/>
+      </w:tblGrid>
+      <w:tr>
+        <w:tc>
+          <w:tcPr>
+            <w:tcW w:w="1096" w:type="dxa"/>
+            <w:tcBorders>
+              <w:tl2br w:val="single" w:sz="4" w:space="0" w:color="auto"/>
+            </w:tcBorders>
+            <w:shd w:val="clear" w:color="auto" w:fill="D9D9D9" w:themeFill="background1" w:themeFillShade="D9"/>
+          </w:tcPr>
+          <w:p>
+            <w:pPr>
+              <w:jc w:val="right"/>
+            </w:pPr>
+            <m:oMath>
+              <m:r>
+                <w:rPr>
+                  <w:rFonts w:ascii="Cambria Math" w:eastAsiaTheme="minorEastAsia" w:hAnsi="Cambria Math"/>
+                </w:rPr>
+                <m:t>Y</m:t>
+              </m:r>
+            </m:oMath>
+            <w:r>
+              <w:rPr>
+                <w:rFonts w:eastAsiaTheme="minorEastAsia"/>
+              </w:rPr>
+              <w:t xml:space="preserve">  </w:t>
+            </w:r>
+          </w:p>
+          <w:p>
+            <w:pPr>
+              <w:jc w:val="center"/>
+            </w:pPr>
+            <m:oMathPara>
+              <m:oMathParaPr>
+                <m:jc m:val="left"/>
+              </m:oMathParaPr>
+              <m:oMath>
+                <m:r>
+                  <w:rPr>
+                    <w:rFonts w:ascii="Cambria Math" w:hAnsi="Cambria Math"/>
+                  </w:rPr>
+                  <m:t>X</m:t>
+                </m:r>
+              </m:oMath>
+            </m:oMathPara>
+          </w:p>
+        </w:tc>
+        <w:tc>
+          <w:tcPr>
+            <w:tcW w:w="1024" w:type="dxa"/>
+            <w:shd w:val="clear" w:color="auto" w:fill="D9D9D9" w:themeFill="background1" w:themeFillShade="D9"/>
+          </w:tcPr>
+          <w:p>
+            <w:pPr>
+              <w:jc w:val="center"/>
+            </w:pPr>
+            <w:r>
+              <w:t>0</w:t>
+            </w:r>
+          </w:p>
+        </w:tc>
+        <w:tc>
+          <w:tcPr>
+            <w:tcW w:w="1024" w:type="dxa"/>
+            <w:shd w:val="clear" w:color="auto" w:fill="D9D9D9" w:themeFill="background1" w:themeFillShade="D9"/>
+          </w:tcPr>
+          <w:p>
+            <w:pPr>
+              <w:jc w:val="center"/>
+            </w:pPr>
+            <w:r>
+              <w:t>1</w:t>
+            </w:r>
+          </w:p>
+        </w:tc>
+        <w:tc>
+          <w:tcPr>
+            <w:tcW w:w="1024" w:type="dxa"/>
+            <w:shd w:val="clear" w:color="auto" w:fill="D9D9D9" w:themeFill="background1" w:themeFillShade="D9"/>
+          </w:tcPr>
+          <w:p>
+            <w:pPr>
+              <w:jc w:val="center"/>
+              <w:rPr>
+                <w:rFonts w:ascii="Calibri" w:eastAsia="Calibri" w:hAnsi="Calibri" w:cs="Times New Roman"/>
+              </w:rPr>
+            </w:pPr>
+            <m:oMathPara>
+              <m:oMath>
+                <m:r>
+                  <w:rPr>
+                    <w:rFonts w:ascii="Cambria Math" w:eastAsia="Calibri" w:hAnsi="Cambria Math" w:cs="Times New Roman"/>
+                  </w:rPr>
+                  <m:t>2</m:t>
+                </m:r>
+              </m:oMath>
+            </m:oMathPara>
+          </w:p>
+        </w:tc>
+      </w:tr>
+      <w:tr>
+        <w:tc>
+          <w:tcPr>
+            <w:tcW w:w="1096" w:type="dxa"/>
+            <w:shd w:val="clear" w:color="auto" w:fill="D9D9D9" w:themeFill="background1" w:themeFillShade="D9"/>
+          </w:tcPr>
+          <w:p>
+            <w:pPr>
+              <w:jc w:val="center"/>
+            </w:pPr>
+            <w:r>
+              <w:t>1</w:t>
+            </w:r>
+          </w:p>
+        </w:tc>
+        <w:tc>
+          <w:tcPr>
+            <w:tcW w:w="1024" w:type="dxa"/>
+          </w:tcPr>
+          <w:p>
+            <w:pPr>
+              <w:jc w:val="center"/>
+            </w:pPr>
+            <w:r>
+              <w:t>1/12</w:t>
+            </w:r>
+          </w:p>
+        </w:tc>
+        <w:tc>
+          <w:tcPr>
+            <w:tcW w:w="1024" w:type="dxa"/>
+          </w:tcPr>
+          <w:p>
+            <w:pPr>
+              <w:jc w:val="center"/>
+            </w:pPr>
+            <w:r>
+              <w:t>0</w:t>
+            </w:r>
+          </w:p>
+        </w:tc>
+        <w:tc>
+          <w:tcPr>
+            <w:tcW w:w="1024" w:type="dxa"/>
+          </w:tcPr>
+          <w:p>
+            <w:pPr>
+              <w:jc w:val="center"/>
+              <w:rPr>
+                <w:rFonts w:ascii="Calibri" w:eastAsia="Calibri" w:hAnsi="Calibri" w:cs="Times New Roman"/>
+              </w:rPr>
+            </w:pPr>
+            <w:r>
+              <w:rPr>
+                <w:rFonts w:ascii="Calibri" w:eastAsia="Calibri" w:hAnsi="Calibri" w:cs="Times New Roman"/>
+              </w:rPr>
+              <w:t>1/12</w:t>
+            </w:r>
+          </w:p>
+        </w:tc>
+      </w:tr>
+      <w:tr>
+        <w:tc>
+          <w:tcPr>
+            <w:tcW w:w="1096" w:type="dxa"/>
+            <w:shd w:val="clear" w:color="auto" w:fill="D9D9D9" w:themeFill="background1" w:themeFillShade="D9"/>
+          </w:tcPr>
+          <w:p>
+            <w:pPr>
+              <w:jc w:val="center"/>
+            </w:pPr>
+            <w:r>
+              <w:t>2</w:t>
+            </w:r>
+          </w:p>
+        </w:tc>
+        <w:tc>
+          <w:tcPr>
+            <w:tcW w:w="1024" w:type="dxa"/>
+          </w:tcPr>
+          <w:p>
+            <w:pPr>
+              <w:jc w:val="center"/>
+            </w:pPr>
+            <w:r>
+              <w:t>2/12</w:t>
+            </w:r>
+          </w:p>
+        </w:tc>
+        <w:tc>
+          <w:tcPr>
+            <w:tcW w:w="1024" w:type="dxa"/>
+          </w:tcPr>
+          <w:p>
+            <w:pPr>
+              <w:jc w:val="center"/>
+            </w:pPr>
+            <w:r>
+              <w:t>1/12</w:t>
+            </w:r>
+          </w:p>
+        </w:tc>
+        <w:tc>
+          <w:tcPr>
+            <w:tcW w:w="1024" w:type="dxa"/>
+          </w:tcPr>
+          <w:p>
+            <w:pPr>
+              <w:jc w:val="center"/>
+              <w:rPr>
+                <w:rFonts w:ascii="Calibri" w:eastAsia="Calibri" w:hAnsi="Calibri" w:cs="Times New Roman"/>
+              </w:rPr>
+            </w:pPr>
+            <w:r>
+              <w:rPr>
+                <w:rFonts w:ascii="Calibri" w:eastAsia="Calibri" w:hAnsi="Calibri" w:cs="Times New Roman"/>
+              </w:rPr>
+              <w:t>1/12</w:t>
+            </w:r>
+          </w:p>
+        </w:tc>
+      </w:tr>
+      <w:tr>
+        <w:tc>
+          <w:tcPr>
+            <w:tcW w:w="1096" w:type="dxa"/>
+            <w:shd w:val="clear" w:color="auto" w:fill="D9D9D9" w:themeFill="background1" w:themeFillShade="D9"/>
+          </w:tcPr>
+          <w:p>
+            <w:pPr>
+              <w:rPr>
+                <w:rFonts w:ascii="Calibri" w:eastAsia="Calibri" w:hAnsi="Calibri" w:cs="Times New Roman"/>
+              </w:rPr>
+            </w:pPr>
+            <m:oMathPara>
+              <m:oMath>
+                <m:r>
+                  <w:rPr>
+                    <w:rFonts w:ascii="Cambria Math" w:eastAsia="Calibri" w:hAnsi="Cambria Math" w:cs="Times New Roman"/>
+                  </w:rPr>
+                  <m:t>3</m:t>
+                </m:r>
+              </m:oMath>
+            </m:oMathPara>
+          </w:p>
+        </w:tc>
+        <w:tc>
+          <w:tcPr>
+            <w:tcW w:w="1024" w:type="dxa"/>
+          </w:tcPr>
+          <w:p>
+            <w:pPr>
+              <w:jc w:val="center"/>
+              <w:rPr>
+                <w:rFonts w:ascii="Calibri" w:eastAsia="Calibri" w:hAnsi="Calibri" w:cs="Times New Roman"/>
+              </w:rPr>
+            </w:pPr>
+            <w:r>
+              <w:rPr>
+                <w:rFonts w:ascii="Calibri" w:eastAsia="Calibri" w:hAnsi="Calibri" w:cs="Times New Roman"/>
+              </w:rPr>
+              <w:t>3/12</w:t>
+            </w:r>
+          </w:p>
+        </w:tc>
+        <w:tc>
+          <w:tcPr>
+            <w:tcW w:w="1024" w:type="dxa"/>
+          </w:tcPr>
+          <w:p>
+            <w:pPr>
+              <w:jc w:val="center"/>
+              <w:rPr>
+                <w:rFonts w:ascii="Calibri" w:eastAsia="Calibri" w:hAnsi="Calibri" w:cs="Times New Roman"/>
+              </w:rPr>
+            </w:pPr>
+            <w:r>
+              <w:rPr>
+                <w:rFonts w:ascii="Calibri" w:eastAsia="Calibri" w:hAnsi="Calibri" w:cs="Times New Roman"/>
+              </w:rPr>
+              <w:t>2/12</w:t>
+            </w:r>
+          </w:p>
+        </w:tc>
+        <w:tc>
+          <w:tcPr>
+            <w:tcW w:w="1024" w:type="dxa"/>
+          </w:tcPr>
+          <w:p>
+            <w:pPr>
+              <w:jc w:val="center"/>
+              <w:rPr>
+                <w:rFonts w:ascii="Calibri" w:eastAsia="Calibri" w:hAnsi="Calibri" w:cs="Times New Roman"/>
+              </w:rPr>
+            </w:pPr>
+            <w:r>
+              <w:rPr>
+                <w:rFonts w:ascii="Calibri" w:eastAsia="Calibri" w:hAnsi="Calibri" w:cs="Times New Roman"/>
+              </w:rPr>
+              <w:t>1/12</w:t>
+            </w:r>
+          </w:p>
+        </w:tc>
+      </w:tr>
+    </w:tbl>
+    <w:p>
+      <w:pPr>
+        <w:rPr>
+          <w:rFonts w:eastAsiaTheme="minorEastAsia"/>
+          <w:sz w:val="18"/>
+          <w:szCs w:val="18"/>
+        </w:rPr>
+      </w:pPr>
+    </w:p>
+    <w:tbl>
+      <w:tblPr>
+        <w:tblStyle w:val="Grilledutableau"/>
+        <w:tblW w:w="0" w:type="auto"/>
+        <w:tblInd w:w="-5" w:type="dxa"/>
+        <w:tblLook w:val="04A0" w:firstRow="1" w:lastRow="0" w:firstColumn="1" w:lastColumn="0" w:noHBand="0" w:noVBand="1"/>
+      </w:tblPr>
+      <w:tblGrid>
+        <w:gridCol w:w="1276"/>
+        <w:gridCol w:w="844"/>
+        <w:gridCol w:w="1024"/>
+        <w:gridCol w:w="1024"/>
+        <w:gridCol w:w="1219"/>
+      </w:tblGrid>
+      <w:tr>
+        <w:tc>
+          <w:tcPr>
+            <w:tcW w:w="1276" w:type="dxa"/>
+            <w:tcBorders>
+              <w:tl2br w:val="single" w:sz="4" w:space="0" w:color="auto"/>
+            </w:tcBorders>
+            <w:shd w:val="clear" w:color="auto" w:fill="D9D9D9" w:themeFill="background1" w:themeFillShade="D9"/>
+          </w:tcPr>
+          <w:p>
+            <w:pPr>
+              <w:jc w:val="right"/>
+            </w:pPr>
+            <m:oMath>
+              <m:r>
+                <w:rPr>
+                  <w:rFonts w:ascii="Cambria Math" w:eastAsiaTheme="minorEastAsia" w:hAnsi="Cambria Math"/>
+                </w:rPr>
+                <m:t>Y</m:t>
+              </m:r>
+            </m:oMath>
+            <w:r>
+              <w:rPr>
+                <w:rFonts w:eastAsiaTheme="minorEastAsia"/>
+              </w:rPr>
+              <w:t xml:space="preserve">  </w:t>
+            </w:r>
+          </w:p>
+          <w:p>
+            <w:pPr>
+              <w:jc w:val="center"/>
+            </w:pPr>
+            <m:oMathPara>
+              <m:oMathParaPr>
+                <m:jc m:val="left"/>
+              </m:oMathParaPr>
+              <m:oMath>
+                <m:r>
+                  <w:rPr>
+                    <w:rFonts w:ascii="Cambria Math" w:hAnsi="Cambria Math"/>
+                  </w:rPr>
+                  <m:t>X</m:t>
+                </m:r>
+              </m:oMath>
+            </m:oMathPara>
+          </w:p>
+        </w:tc>
+        <w:tc>
+          <w:tcPr>
+            <w:tcW w:w="844" w:type="dxa"/>
+            <w:shd w:val="clear" w:color="auto" w:fill="D9D9D9" w:themeFill="background1" w:themeFillShade="D9"/>
+          </w:tcPr>
+          <w:p>
+            <w:pPr>
+              <w:jc w:val="center"/>
+            </w:pPr>
+            <w:r>
+              <w:t>0</w:t>
+            </w:r>
+          </w:p>
+        </w:tc>
+        <w:tc>
+          <w:tcPr>
+            <w:tcW w:w="1024" w:type="dxa"/>
+            <w:shd w:val="clear" w:color="auto" w:fill="D9D9D9" w:themeFill="background1" w:themeFillShade="D9"/>
+          </w:tcPr>
+          <w:p>
+            <w:pPr>
+              <w:jc w:val="center"/>
+            </w:pPr>
+            <w:r>
+              <w:t>1</w:t>
+            </w:r>
+          </w:p>
+        </w:tc>
+        <w:tc>
+          <w:tcPr>
+            <w:tcW w:w="1024" w:type="dxa"/>
+            <w:shd w:val="clear" w:color="auto" w:fill="D9D9D9" w:themeFill="background1" w:themeFillShade="D9"/>
+          </w:tcPr>
+          <w:p>
+            <w:pPr>
+              <w:jc w:val="center"/>
+              <w:rPr>
+                <w:rFonts w:ascii="Calibri" w:eastAsia="Calibri" w:hAnsi="Calibri" w:cs="Times New Roman"/>
+              </w:rPr>
+            </w:pPr>
+            <m:oMathPara>
+              <m:oMath>
+                <m:r>
+                  <w:rPr>
+                    <w:rFonts w:ascii="Cambria Math" w:eastAsia="Calibri" w:hAnsi="Cambria Math" w:cs="Times New Roman"/>
+                  </w:rPr>
+                  <m:t>2</m:t>
+                </m:r>
+              </m:oMath>
+            </m:oMathPara>
+          </w:p>
+        </w:tc>
+        <w:tc>
+          <w:tcPr>
+            <w:tcW w:w="1219" w:type="dxa"/>
+            <w:shd w:val="clear" w:color="auto" w:fill="D9D9D9" w:themeFill="background1" w:themeFillShade="D9"/>
+          </w:tcPr>
+          <w:p>
+            <w:pPr>
+              <w:jc w:val="center"/>
+              <w:rPr>
+                <w:rFonts w:ascii="Calibri" w:eastAsia="Calibri" w:hAnsi="Calibri" w:cs="Times New Roman"/>
+                <w:b/>
+                <w:color w:val="C00000"/>
+              </w:rPr>
+            </w:pPr>
+            <m:oMathPara>
+              <m:oMath>
+                <m:r>
+                  <m:rPr>
+                    <m:sty m:val="bi"/>
+                  </m:rPr>
+                  <w:rPr>
+                    <w:rFonts w:ascii="Cambria Math" w:eastAsia="Calibri" w:hAnsi="Cambria Math" w:cs="Times New Roman"/>
+                    <w:color w:val="C00000"/>
+                  </w:rPr>
+                  <m:t>P(X=x)</m:t>
+                </m:r>
+              </m:oMath>
+            </m:oMathPara>
+          </w:p>
+        </w:tc>
+      </w:tr>
+      <w:tr>
+        <w:tc>
+          <w:tcPr>
+            <w:tcW w:w="1276" w:type="dxa"/>
+            <w:shd w:val="clear" w:color="auto" w:fill="D9D9D9" w:themeFill="background1" w:themeFillShade="D9"/>
+          </w:tcPr>
+          <w:p>
+            <w:pPr>
+              <w:jc w:val="center"/>
+            </w:pPr>
+            <w:r>
+              <w:t>1</w:t>
+            </w:r>
+          </w:p>
+        </w:tc>
+        <w:tc>
+          <w:tcPr>
+            <w:tcW w:w="844" w:type="dxa"/>
+          </w:tcPr>
+          <w:p>
+            <w:pPr>
+              <w:jc w:val="center"/>
+            </w:pPr>
+            <w:r>
+              <w:t>1/12</w:t>
+            </w:r>
+          </w:p>
+        </w:tc>
+        <w:tc>
+          <w:tcPr>
+            <w:tcW w:w="1024" w:type="dxa"/>
+          </w:tcPr>
+          <w:p>
+            <w:pPr>
+              <w:jc w:val="center"/>
+            </w:pPr>
+            <w:r>
+              <w:t>0</w:t>
+            </w:r>
+          </w:p>
+        </w:tc>
+        <w:tc>
+          <w:tcPr>
+            <w:tcW w:w="1024" w:type="dxa"/>
+          </w:tcPr>
+          <w:p>
+            <w:pPr>
+              <w:jc w:val="center"/>
+              <w:rPr>
+                <w:rFonts w:ascii="Calibri" w:eastAsia="Calibri" w:hAnsi="Calibri" w:cs="Times New Roman"/>
+              </w:rPr>
+            </w:pPr>
+            <w:r>
+              <w:rPr>
+                <w:rFonts w:ascii="Calibri" w:eastAsia="Calibri" w:hAnsi="Calibri" w:cs="Times New Roman"/>
+              </w:rPr>
+              <w:t>1/12</w:t>
+            </w:r>
+          </w:p>
+        </w:tc>
+        <w:tc>
+          <w:tcPr>
+            <w:tcW w:w="1219" w:type="dxa"/>
+          </w:tcPr>
+          <w:p>
+            <w:pPr>
+              <w:jc w:val="center"/>
+              <w:rPr>
+                <w:rFonts w:ascii="Calibri" w:eastAsia="Calibri" w:hAnsi="Calibri" w:cs="Times New Roman"/>
+                <w:b/>
+                <w:color w:val="C00000"/>
+              </w:rPr>
+            </w:pPr>
+            <w:r>
+              <w:rPr>
+                <w:rFonts w:ascii="Calibri" w:eastAsia="Calibri" w:hAnsi="Calibri" w:cs="Times New Roman"/>
+                <w:b/>
+                <w:color w:val="C00000"/>
+              </w:rPr>
+              <w:t>2/12</w:t>
+            </w:r>
+          </w:p>
+        </w:tc>
+      </w:tr>
+      <w:tr>
+        <w:tc>
+          <w:tcPr>
+            <w:tcW w:w="1276" w:type="dxa"/>
+            <w:shd w:val="clear" w:color="auto" w:fill="D9D9D9" w:themeFill="background1" w:themeFillShade="D9"/>
+          </w:tcPr>
+          <w:p>
+            <w:pPr>
+              <w:jc w:val="center"/>
+            </w:pPr>
+            <w:r>
+              <w:t>2</w:t>
+            </w:r>
+          </w:p>
+        </w:tc>
+        <w:tc>
+          <w:tcPr>
+            <w:tcW w:w="844" w:type="dxa"/>
+          </w:tcPr>
+          <w:p>
+            <w:pPr>
+              <w:jc w:val="center"/>
+            </w:pPr>
+            <w:r>
+              <w:t>2/12</w:t>
+            </w:r>
+          </w:p>
+        </w:tc>
+        <w:tc>
+          <w:tcPr>
+            <w:tcW w:w="1024" w:type="dxa"/>
+          </w:tcPr>
+          <w:p>
+            <w:pPr>
+              <w:jc w:val="center"/>
+            </w:pPr>
+            <w:r>
+              <w:t>1/12</w:t>
+            </w:r>
+          </w:p>
+        </w:tc>
+        <w:tc>
+          <w:tcPr>
+            <w:tcW w:w="1024" w:type="dxa"/>
+          </w:tcPr>
+          <w:p>
+            <w:pPr>
+              <w:jc w:val="center"/>
+              <w:rPr>
+                <w:rFonts w:ascii="Calibri" w:eastAsia="Calibri" w:hAnsi="Calibri" w:cs="Times New Roman"/>
+              </w:rPr>
+            </w:pPr>
+            <w:r>
+              <w:rPr>
+                <w:rFonts w:ascii="Calibri" w:eastAsia="Calibri" w:hAnsi="Calibri" w:cs="Times New Roman"/>
+              </w:rPr>
+              <w:t>1/12</w:t>
+            </w:r>
+          </w:p>
+        </w:tc>
+        <w:tc>
+          <w:tcPr>
+            <w:tcW w:w="1219" w:type="dxa"/>
+          </w:tcPr>
+          <w:p>
+            <w:pPr>
+              <w:jc w:val="center"/>
+              <w:rPr>
+                <w:rFonts w:ascii="Calibri" w:eastAsia="Calibri" w:hAnsi="Calibri" w:cs="Times New Roman"/>
+                <w:b/>
+                <w:color w:val="C00000"/>
+              </w:rPr>
+            </w:pPr>
+            <w:r>
+              <w:rPr>
+                <w:rFonts w:ascii="Calibri" w:eastAsia="Calibri" w:hAnsi="Calibri" w:cs="Times New Roman"/>
+                <w:b/>
+                <w:color w:val="C00000"/>
+              </w:rPr>
+              <w:t>4/12</w:t>
+            </w:r>
+          </w:p>
+        </w:tc>
+      </w:tr>
+      <w:tr>
+        <w:tc>
+          <w:tcPr>
+            <w:tcW w:w="1276" w:type="dxa"/>
+            <w:shd w:val="clear" w:color="auto" w:fill="D9D9D9" w:themeFill="background1" w:themeFillShade="D9"/>
+          </w:tcPr>
+          <w:p>
+            <w:pPr>
+              <w:rPr>
+                <w:rFonts w:ascii="Calibri" w:eastAsia="Calibri" w:hAnsi="Calibri" w:cs="Times New Roman"/>
+              </w:rPr>
+            </w:pPr>
+            <m:oMathPara>
+              <m:oMath>
+                <m:r>
+                  <w:rPr>
+                    <w:rFonts w:ascii="Cambria Math" w:eastAsia="Calibri" w:hAnsi="Cambria Math" w:cs="Times New Roman"/>
+                  </w:rPr>
+                  <m:t>3</m:t>
+                </m:r>
+              </m:oMath>
+            </m:oMathPara>
+          </w:p>
+        </w:tc>
+        <w:tc>
+          <w:tcPr>
+            <w:tcW w:w="844" w:type="dxa"/>
+          </w:tcPr>
+          <w:p>
+            <w:pPr>
+              <w:jc w:val="center"/>
+              <w:rPr>
+                <w:rFonts w:ascii="Calibri" w:eastAsia="Calibri" w:hAnsi="Calibri" w:cs="Times New Roman"/>
+              </w:rPr>
+            </w:pPr>
+            <w:r>
+              <w:rPr>
+                <w:rFonts w:ascii="Calibri" w:eastAsia="Calibri" w:hAnsi="Calibri" w:cs="Times New Roman"/>
+              </w:rPr>
+              <w:t>3/12</w:t>
+            </w:r>
+          </w:p>
+        </w:tc>
+        <w:tc>
+          <w:tcPr>
+            <w:tcW w:w="1024" w:type="dxa"/>
+          </w:tcPr>
+          <w:p>
+            <w:pPr>
+              <w:jc w:val="center"/>
+              <w:rPr>
+                <w:rFonts w:ascii="Calibri" w:eastAsia="Calibri" w:hAnsi="Calibri" w:cs="Times New Roman"/>
+              </w:rPr>
+            </w:pPr>
+            <w:r>
+              <w:rPr>
+                <w:rFonts w:ascii="Calibri" w:eastAsia="Calibri" w:hAnsi="Calibri" w:cs="Times New Roman"/>
+              </w:rPr>
+              <w:t>2/12</w:t>
+            </w:r>
+          </w:p>
+        </w:tc>
+        <w:tc>
+          <w:tcPr>
+            <w:tcW w:w="1024" w:type="dxa"/>
+          </w:tcPr>
+          <w:p>
+            <w:pPr>
+              <w:jc w:val="center"/>
+              <w:rPr>
+                <w:rFonts w:ascii="Calibri" w:eastAsia="Calibri" w:hAnsi="Calibri" w:cs="Times New Roman"/>
+              </w:rPr>
+            </w:pPr>
+            <w:r>
+              <w:rPr>
+                <w:rFonts w:ascii="Calibri" w:eastAsia="Calibri" w:hAnsi="Calibri" w:cs="Times New Roman"/>
+              </w:rPr>
+              <w:t>1/12</w:t>
+            </w:r>
+          </w:p>
+        </w:tc>
+        <w:tc>
+          <w:tcPr>
+            <w:tcW w:w="1219" w:type="dxa"/>
+          </w:tcPr>
+          <w:p>
+            <w:pPr>
+              <w:jc w:val="center"/>
+              <w:rPr>
+                <w:rFonts w:ascii="Calibri" w:eastAsia="Calibri" w:hAnsi="Calibri" w:cs="Times New Roman"/>
+                <w:b/>
+                <w:color w:val="C00000"/>
+              </w:rPr>
+            </w:pPr>
+            <w:r>
+              <w:rPr>
+                <w:rFonts w:ascii="Calibri" w:eastAsia="Calibri" w:hAnsi="Calibri" w:cs="Times New Roman"/>
+                <w:b/>
+                <w:color w:val="C00000"/>
+              </w:rPr>
+              <w:t>6/12</w:t>
+            </w:r>
+          </w:p>
+        </w:tc>
+      </w:tr>
+      <w:tr>
+        <w:tc>
+          <w:tcPr>
+            <w:tcW w:w="1276" w:type="dxa"/>
+            <w:shd w:val="clear" w:color="auto" w:fill="D9D9D9" w:themeFill="background1" w:themeFillShade="D9"/>
+          </w:tcPr>
+          <w:p>
+            <w:pPr>
+              <w:rPr>
+                <w:rFonts w:ascii="Calibri" w:eastAsia="Calibri" w:hAnsi="Calibri" w:cs="Times New Roman"/>
+                <w:b/>
+              </w:rPr>
+            </w:pPr>
+            <m:oMathPara>
+              <m:oMath>
+                <m:r>
+                  <m:rPr>
+                    <m:sty m:val="bi"/>
+                  </m:rPr>
+                  <w:rPr>
+                    <w:rFonts w:ascii="Cambria Math" w:eastAsia="Calibri" w:hAnsi="Cambria Math" w:cs="Times New Roman"/>
+                    <w:color w:val="002060"/>
+                  </w:rPr>
+                  <m:t>P(Y=y)</m:t>
+                </m:r>
+              </m:oMath>
+            </m:oMathPara>
+          </w:p>
+        </w:tc>
+        <w:tc>
+          <w:tcPr>
+            <w:tcW w:w="844" w:type="dxa"/>
+          </w:tcPr>
+          <w:p>
+            <w:pPr>
+              <w:jc w:val="center"/>
+              <w:rPr>
+                <w:rFonts w:ascii="Calibri" w:eastAsia="Calibri" w:hAnsi="Calibri" w:cs="Times New Roman"/>
+                <w:b/>
+                <w:color w:val="002060"/>
+              </w:rPr>
+            </w:pPr>
+            <w:r>
+              <w:rPr>
+                <w:rFonts w:ascii="Calibri" w:eastAsia="Calibri" w:hAnsi="Calibri" w:cs="Times New Roman"/>
+                <w:b/>
+                <w:color w:val="002060"/>
+              </w:rPr>
+              <w:t>6/12</w:t>
+            </w:r>
+          </w:p>
+        </w:tc>
+        <w:tc>
+          <w:tcPr>
+            <w:tcW w:w="1024" w:type="dxa"/>
+          </w:tcPr>
+          <w:p>
+            <w:pPr>
+              <w:jc w:val="center"/>
+              <w:rPr>
+                <w:rFonts w:ascii="Calibri" w:eastAsia="Calibri" w:hAnsi="Calibri" w:cs="Times New Roman"/>
+                <w:b/>
+                <w:color w:val="002060"/>
+              </w:rPr>
+            </w:pPr>
+            <w:r>
+              <w:rPr>
+                <w:rFonts w:ascii="Calibri" w:eastAsia="Calibri" w:hAnsi="Calibri" w:cs="Times New Roman"/>
+                <w:b/>
+                <w:color w:val="002060"/>
+              </w:rPr>
+              <w:t>3/12</w:t>
+            </w:r>
+          </w:p>
+        </w:tc>
+        <w:tc>
+          <w:tcPr>
+            <w:tcW w:w="1024" w:type="dxa"/>
+          </w:tcPr>
+          <w:p>
+            <w:pPr>
+              <w:jc w:val="center"/>
+              <w:rPr>
+                <w:rFonts w:ascii="Calibri" w:eastAsia="Calibri" w:hAnsi="Calibri" w:cs="Times New Roman"/>
+                <w:b/>
+                <w:color w:val="002060"/>
+              </w:rPr>
+            </w:pPr>
+            <w:r>
+              <w:rPr>
+                <w:rFonts w:ascii="Calibri" w:eastAsia="Calibri" w:hAnsi="Calibri" w:cs="Times New Roman"/>
+                <w:b/>
+                <w:color w:val="002060"/>
+              </w:rPr>
+              <w:t>3/12</w:t>
+            </w:r>
+          </w:p>
+        </w:tc>
+        <w:tc>
+          <w:tcPr>
+            <w:tcW w:w="1219" w:type="dxa"/>
+          </w:tcPr>
+          <w:p>
+            <w:pPr>
+              <w:jc w:val="center"/>
+              <w:rPr>
+                <w:rFonts w:ascii="Calibri" w:eastAsia="Calibri" w:hAnsi="Calibri" w:cs="Times New Roman"/>
+              </w:rPr>
+            </w:pPr>
+          </w:p>
+        </w:tc>
+      </w:tr>
+    </w:tbl>
+    <w:p>
+      <w:pPr>
+        <w:rPr>
+          <w:rFonts w:eastAsiaTheme="minorEastAsia"/>
+          <w:sz w:val="18"/>
+          <w:szCs w:val="18"/>
+        </w:rPr>
+      </w:pPr>
+    </w:p>
+    <w:p>
+      <w:pPr>
+        <w:rPr>
+          <w:rFonts w:eastAsiaTheme="minorEastAsia"/>
+          <w:sz w:val="18"/>
+          <w:szCs w:val="18"/>
+        </w:rPr>
+      </w:pPr>
+    </w:p>
+    <w:tbl>
+      <w:tblPr>
+        <w:tblStyle w:val="Grilledutableau"/>
+        <w:tblW w:w="0" w:type="auto"/>
+        <w:tblInd w:w="-5" w:type="dxa"/>
+        <w:tblLook w:val="04A0" w:firstRow="1" w:lastRow="0" w:firstColumn="1" w:lastColumn="0" w:noHBand="0" w:noVBand="1"/>
+      </w:tblPr>
+      <w:tblGrid>
+        <w:gridCol w:w="1276"/>
+        <w:gridCol w:w="844"/>
+        <w:gridCol w:w="1024"/>
+        <w:gridCol w:w="1024"/>
+        <w:gridCol w:w="1219"/>
+      </w:tblGrid>
+      <w:tr>
+        <w:tc>
+          <w:tcPr>
+            <w:tcW w:w="1276" w:type="dxa"/>
+            <w:tcBorders>
+              <w:tl2br w:val="single" w:sz="4" w:space="0" w:color="auto"/>
+            </w:tcBorders>
+            <w:shd w:val="clear" w:color="auto" w:fill="D9D9D9" w:themeFill="background1" w:themeFillShade="D9"/>
+          </w:tcPr>
+          <w:p>
+            <w:pPr>
+              <w:jc w:val="right"/>
+            </w:pPr>
+            <m:oMath>
+              <m:r>
+                <w:rPr>
+                  <w:rFonts w:ascii="Cambria Math" w:eastAsiaTheme="minorEastAsia" w:hAnsi="Cambria Math"/>
+                </w:rPr>
+                <m:t>Y</m:t>
+              </m:r>
+            </m:oMath>
+            <w:r>
+              <w:rPr>
+                <w:rFonts w:eastAsiaTheme="minorEastAsia"/>
+              </w:rPr>
+              <w:t xml:space="preserve">  </w:t>
+            </w:r>
+          </w:p>
+          <w:p>
+            <w:pPr>
+              <w:jc w:val="center"/>
+            </w:pPr>
+            <m:oMathPara>
+              <m:oMathParaPr>
+                <m:jc m:val="left"/>
+              </m:oMathParaPr>
+              <m:oMath>
+                <m:r>
+                  <w:rPr>
+                    <w:rFonts w:ascii="Cambria Math" w:hAnsi="Cambria Math"/>
+                  </w:rPr>
+                  <m:t>X</m:t>
+                </m:r>
+              </m:oMath>
+            </m:oMathPara>
+          </w:p>
+        </w:tc>
+        <w:tc>
+          <w:tcPr>
+            <w:tcW w:w="844" w:type="dxa"/>
+            <w:shd w:val="clear" w:color="auto" w:fill="D9D9D9" w:themeFill="background1" w:themeFillShade="D9"/>
+          </w:tcPr>
+          <w:p>
+            <w:pPr>
+              <w:jc w:val="center"/>
+            </w:pPr>
+            <w:r>
+              <w:t>1</w:t>
+            </w:r>
+          </w:p>
+        </w:tc>
+        <w:tc>
+          <w:tcPr>
+            <w:tcW w:w="1024" w:type="dxa"/>
+            <w:shd w:val="clear" w:color="auto" w:fill="D9D9D9" w:themeFill="background1" w:themeFillShade="D9"/>
+          </w:tcPr>
+          <w:p>
+            <w:pPr>
+              <w:jc w:val="center"/>
+            </w:pPr>
+            <w:r>
+              <w:t>2</w:t>
+            </w:r>
+          </w:p>
+        </w:tc>
+        <w:tc>
+          <w:tcPr>
+            <w:tcW w:w="1024" w:type="dxa"/>
+            <w:shd w:val="clear" w:color="auto" w:fill="D9D9D9" w:themeFill="background1" w:themeFillShade="D9"/>
+          </w:tcPr>
+          <w:p>
+            <w:pPr>
+              <w:jc w:val="center"/>
+              <w:rPr>
+                <w:rFonts w:ascii="Calibri" w:eastAsia="Calibri" w:hAnsi="Calibri" w:cs="Times New Roman"/>
+              </w:rPr>
+            </w:pPr>
+            <m:oMathPara>
+              <m:oMath>
+                <m:r>
+                  <w:rPr>
+                    <w:rFonts w:ascii="Cambria Math" w:eastAsiaTheme="minorEastAsia" w:hAnsi="Cambria Math"/>
+                  </w:rPr>
+                  <m:t>3</m:t>
+                </m:r>
+              </m:oMath>
+            </m:oMathPara>
+          </w:p>
+        </w:tc>
+        <w:tc>
+          <w:tcPr>
+            <w:tcW w:w="1219" w:type="dxa"/>
+            <w:shd w:val="clear" w:color="auto" w:fill="D9D9D9" w:themeFill="background1" w:themeFillShade="D9"/>
+          </w:tcPr>
+          <w:p>
+            <w:pPr>
+              <w:jc w:val="center"/>
+              <w:rPr>
+                <w:rFonts w:ascii="Calibri" w:eastAsia="Calibri" w:hAnsi="Calibri" w:cs="Times New Roman"/>
+                <w:color w:val="000000" w:themeColor="text1"/>
+              </w:rPr>
+            </w:pPr>
+            <w:r>
+              <w:rPr>
+                <w:rFonts w:ascii="Calibri" w:eastAsia="Calibri" w:hAnsi="Calibri" w:cs="Times New Roman"/>
+                <w:color w:val="000000" w:themeColor="text1"/>
+              </w:rPr>
+              <w:t>4</w:t>
+            </w:r>
+          </w:p>
+        </w:tc>
+      </w:tr>
+      <w:tr>
+        <w:tc>
+          <w:tcPr>
+            <w:tcW w:w="1276" w:type="dxa"/>
+            <w:shd w:val="clear" w:color="auto" w:fill="D9D9D9" w:themeFill="background1" w:themeFillShade="D9"/>
+          </w:tcPr>
+          <w:p>
+            <w:pPr>
+              <w:jc w:val="center"/>
+            </w:pPr>
+            <w:r>
+              <w:t>1</w:t>
+            </w:r>
+          </w:p>
+        </w:tc>
+        <w:tc>
+          <w:tcPr>
+            <w:tcW w:w="844" w:type="dxa"/>
+          </w:tcPr>
+          <w:p>
+            <w:pPr>
+              <w:jc w:val="center"/>
+            </w:pPr>
+            <w:r>
+              <w:t>0,08</w:t>
+            </w:r>
+          </w:p>
+        </w:tc>
+        <w:tc>
+          <w:tcPr>
+            <w:tcW w:w="1024" w:type="dxa"/>
+          </w:tcPr>
+          <w:p>
+            <w:pPr>
+              <w:jc w:val="center"/>
+            </w:pPr>
+            <w:r>
+              <w:t>0,04</w:t>
+            </w:r>
+          </w:p>
+        </w:tc>
+        <w:tc>
+          <w:tcPr>
+            <w:tcW w:w="1024" w:type="dxa"/>
+          </w:tcPr>
+          <w:p>
+            <w:pPr>
+              <w:jc w:val="center"/>
+              <w:rPr>
+                <w:rFonts w:ascii="Calibri" w:eastAsia="Calibri" w:hAnsi="Calibri" w:cs="Times New Roman"/>
+              </w:rPr>
+            </w:pPr>
+            <w:r>
+              <w:rPr>
+                <w:rFonts w:ascii="Calibri" w:eastAsia="Calibri" w:hAnsi="Calibri" w:cs="Times New Roman"/>
+              </w:rPr>
+              <w:t>0,16</w:t>
+            </w:r>
+          </w:p>
+        </w:tc>
+        <w:tc>
+          <w:tcPr>
+            <w:tcW w:w="1219" w:type="dxa"/>
+          </w:tcPr>
+          <w:p>
+            <w:pPr>
+              <w:jc w:val="center"/>
+              <w:rPr>
+                <w:rFonts w:ascii="Calibri" w:eastAsia="Calibri" w:hAnsi="Calibri" w:cs="Times New Roman"/>
+                <w:color w:val="000000" w:themeColor="text1"/>
+              </w:rPr>
+            </w:pPr>
+            <w:r>
+              <w:rPr>
+                <w:rFonts w:ascii="Calibri" w:eastAsia="Calibri" w:hAnsi="Calibri" w:cs="Times New Roman"/>
+                <w:color w:val="000000" w:themeColor="text1"/>
+              </w:rPr>
+              <w:t>0,12</w:t>
+            </w:r>
+          </w:p>
+        </w:tc>
+      </w:tr>
+      <w:tr>
+        <w:tc>
+          <w:tcPr>
+            <w:tcW w:w="1276" w:type="dxa"/>
+            <w:shd w:val="clear" w:color="auto" w:fill="D9D9D9" w:themeFill="background1" w:themeFillShade="D9"/>
+          </w:tcPr>
+          <w:p>
+            <w:pPr>
+              <w:jc w:val="center"/>
+            </w:pPr>
+            <w:r>
+              <w:t>2</w:t>
+            </w:r>
+          </w:p>
+        </w:tc>
+        <w:tc>
+          <w:tcPr>
+            <w:tcW w:w="844" w:type="dxa"/>
+          </w:tcPr>
+          <w:p>
+            <w:pPr>
+              <w:jc w:val="center"/>
+            </w:pPr>
+            <w:r>
+              <w:t>0,04</w:t>
+            </w:r>
+          </w:p>
+        </w:tc>
+        <w:tc>
+          <w:tcPr>
+            <w:tcW w:w="1024" w:type="dxa"/>
+          </w:tcPr>
+          <w:p>
+            <w:pPr>
+              <w:jc w:val="center"/>
+            </w:pPr>
+            <w:r>
+              <w:t>0,02</w:t>
+            </w:r>
+          </w:p>
+        </w:tc>
+        <w:tc>
+          <w:tcPr>
+            <w:tcW w:w="1024" w:type="dxa"/>
+          </w:tcPr>
+          <w:p>
+            <w:pPr>
+              <w:jc w:val="center"/>
+              <w:rPr>
+                <w:rFonts w:ascii="Calibri" w:eastAsia="Calibri" w:hAnsi="Calibri" w:cs="Times New Roman"/>
+              </w:rPr>
+            </w:pPr>
+            <w:r>
+              <w:rPr>
+                <w:rFonts w:ascii="Calibri" w:eastAsia="Calibri" w:hAnsi="Calibri" w:cs="Times New Roman"/>
+              </w:rPr>
+              <w:t>0,08</w:t>
+            </w:r>
+          </w:p>
+        </w:tc>
+        <w:tc>
+          <w:tcPr>
+            <w:tcW w:w="1219" w:type="dxa"/>
+          </w:tcPr>
+          <w:p>
+            <w:pPr>
+              <w:jc w:val="center"/>
+              <w:rPr>
+                <w:rFonts w:ascii="Calibri" w:eastAsia="Calibri" w:hAnsi="Calibri" w:cs="Times New Roman"/>
+                <w:color w:val="000000" w:themeColor="text1"/>
+              </w:rPr>
+            </w:pPr>
+            <w:r>
+              <w:rPr>
+                <w:rFonts w:ascii="Calibri" w:eastAsia="Calibri" w:hAnsi="Calibri" w:cs="Times New Roman"/>
+                <w:color w:val="000000" w:themeColor="text1"/>
+              </w:rPr>
+              <w:t>0,06</w:t>
+            </w:r>
+          </w:p>
+        </w:tc>
+      </w:tr>
+      <w:tr>
+        <w:tc>
+          <w:tcPr>
+            <w:tcW w:w="1276" w:type="dxa"/>
+            <w:shd w:val="clear" w:color="auto" w:fill="D9D9D9" w:themeFill="background1" w:themeFillShade="D9"/>
+          </w:tcPr>
+          <w:p>
+            <w:pPr>
+              <w:rPr>
+                <w:rFonts w:ascii="Calibri" w:eastAsia="Calibri" w:hAnsi="Calibri" w:cs="Times New Roman"/>
+              </w:rPr>
+            </w:pPr>
+            <m:oMathPara>
+              <m:oMath>
+                <m:r>
+                  <w:rPr>
+                    <w:rFonts w:ascii="Cambria Math" w:eastAsia="Calibri" w:hAnsi="Cambria Math" w:cs="Times New Roman"/>
+                  </w:rPr>
+                  <m:t>3</m:t>
+                </m:r>
+              </m:oMath>
+            </m:oMathPara>
+          </w:p>
+        </w:tc>
+        <w:tc>
+          <w:tcPr>
+            <w:tcW w:w="844" w:type="dxa"/>
+          </w:tcPr>
+          <w:p>
+            <w:pPr>
+              <w:jc w:val="center"/>
+              <w:rPr>
+                <w:rFonts w:ascii="Calibri" w:eastAsia="Calibri" w:hAnsi="Calibri" w:cs="Times New Roman"/>
+              </w:rPr>
+            </w:pPr>
+            <w:r>
+              <w:rPr>
+                <w:rFonts w:ascii="Calibri" w:eastAsia="Calibri" w:hAnsi="Calibri" w:cs="Times New Roman"/>
+              </w:rPr>
+              <w:t>0,08</w:t>
+            </w:r>
+          </w:p>
+        </w:tc>
+        <w:tc>
+          <w:tcPr>
+            <w:tcW w:w="1024" w:type="dxa"/>
+          </w:tcPr>
+          <w:p>
+            <w:pPr>
+              <w:jc w:val="center"/>
+              <w:rPr>
+                <w:rFonts w:ascii="Calibri" w:eastAsia="Calibri" w:hAnsi="Calibri" w:cs="Times New Roman"/>
+              </w:rPr>
+            </w:pPr>
+            <w:r>
+              <w:rPr>
+                <w:rFonts w:ascii="Calibri" w:eastAsia="Calibri" w:hAnsi="Calibri" w:cs="Times New Roman"/>
+              </w:rPr>
+              <w:t>0,04</w:t>
+            </w:r>
+          </w:p>
+        </w:tc>
+        <w:tc>
+          <w:tcPr>
+            <w:tcW w:w="1024" w:type="dxa"/>
+          </w:tcPr>
+          <w:p>
+            <w:pPr>
+              <w:jc w:val="center"/>
+              <w:rPr>
+                <w:rFonts w:ascii="Calibri" w:eastAsia="Calibri" w:hAnsi="Calibri" w:cs="Times New Roman"/>
+              </w:rPr>
+            </w:pPr>
+            <w:r>
+              <w:rPr>
+                <w:rFonts w:ascii="Calibri" w:eastAsia="Calibri" w:hAnsi="Calibri" w:cs="Times New Roman"/>
+              </w:rPr>
+              <w:t>0,16</w:t>
+            </w:r>
+          </w:p>
+        </w:tc>
+        <w:tc>
+          <w:tcPr>
+            <w:tcW w:w="1219" w:type="dxa"/>
+          </w:tcPr>
+          <w:p>
+            <w:pPr>
+              <w:jc w:val="center"/>
+              <w:rPr>
+                <w:rFonts w:ascii="Calibri" w:eastAsia="Calibri" w:hAnsi="Calibri" w:cs="Times New Roman"/>
+                <w:color w:val="000000" w:themeColor="text1"/>
+              </w:rPr>
+            </w:pPr>
+            <w:r>
+              <w:rPr>
+                <w:rFonts w:ascii="Calibri" w:eastAsia="Calibri" w:hAnsi="Calibri" w:cs="Times New Roman"/>
+                <w:color w:val="000000" w:themeColor="text1"/>
+              </w:rPr>
+              <w:t>0,12</w:t>
+            </w:r>
+          </w:p>
+        </w:tc>
+      </w:tr>
+    </w:tbl>
+    <w:p>
+      <w:pPr>
+        <w:rPr>
+          <w:rFonts w:eastAsiaTheme="minorEastAsia"/>
+          <w:sz w:val="18"/>
+          <w:szCs w:val="18"/>
+        </w:rPr>
+      </w:pPr>
+    </w:p>
+    <w:p>
+      <w:pPr>
+        <w:rPr>
+          <w:rFonts w:eastAsiaTheme="minorEastAsia"/>
+          <w:sz w:val="18"/>
+          <w:szCs w:val="18"/>
+        </w:rPr>
+      </w:pPr>
+    </w:p>
+    <w:tbl>
+      <w:tblPr>
+        <w:tblStyle w:val="Grilledutableau"/>
+        <w:tblW w:w="0" w:type="auto"/>
+        <w:tblInd w:w="-5" w:type="dxa"/>
+        <w:tblLook w:val="04A0" w:firstRow="1" w:lastRow="0" w:firstColumn="1" w:lastColumn="0" w:noHBand="0" w:noVBand="1"/>
+      </w:tblPr>
+      <w:tblGrid>
+        <w:gridCol w:w="1276"/>
+        <w:gridCol w:w="844"/>
+        <w:gridCol w:w="1024"/>
+        <w:gridCol w:w="1024"/>
+        <w:gridCol w:w="1219"/>
+        <w:gridCol w:w="1219"/>
+      </w:tblGrid>
+      <w:tr>
+        <w:tc>
+          <w:tcPr>
+            <w:tcW w:w="1276" w:type="dxa"/>
+            <w:tcBorders>
+              <w:tl2br w:val="single" w:sz="4" w:space="0" w:color="auto"/>
+            </w:tcBorders>
+            <w:shd w:val="clear" w:color="auto" w:fill="D9D9D9" w:themeFill="background1" w:themeFillShade="D9"/>
+          </w:tcPr>
+          <w:p>
+            <w:pPr>
+              <w:jc w:val="right"/>
+            </w:pPr>
+            <m:oMath>
+              <m:r>
+                <w:rPr>
+                  <w:rFonts w:ascii="Cambria Math" w:eastAsiaTheme="minorEastAsia" w:hAnsi="Cambria Math"/>
+                </w:rPr>
+                <m:t>Y</m:t>
+              </m:r>
+            </m:oMath>
+            <w:r>
+              <w:rPr>
+                <w:rFonts w:eastAsiaTheme="minorEastAsia"/>
+              </w:rPr>
+              <w:t xml:space="preserve">  </w:t>
+            </w:r>
+          </w:p>
+          <w:p>
+            <w:pPr>
+              <w:jc w:val="center"/>
+            </w:pPr>
+            <m:oMathPara>
+              <m:oMathParaPr>
+                <m:jc m:val="left"/>
+              </m:oMathParaPr>
+              <m:oMath>
+                <m:r>
+                  <w:rPr>
+                    <w:rFonts w:ascii="Cambria Math" w:hAnsi="Cambria Math"/>
+                  </w:rPr>
+                  <m:t>X</m:t>
+                </m:r>
+              </m:oMath>
+            </m:oMathPara>
+          </w:p>
+        </w:tc>
+        <w:tc>
+          <w:tcPr>
+            <w:tcW w:w="844" w:type="dxa"/>
+            <w:shd w:val="clear" w:color="auto" w:fill="D9D9D9" w:themeFill="background1" w:themeFillShade="D9"/>
+          </w:tcPr>
+          <w:p>
+            <w:pPr>
+              <w:jc w:val="center"/>
+            </w:pPr>
+            <w:r>
+              <w:t>1</w:t>
+            </w:r>
+          </w:p>
+        </w:tc>
+        <w:tc>
+          <w:tcPr>
+            <w:tcW w:w="1024" w:type="dxa"/>
+            <w:shd w:val="clear" w:color="auto" w:fill="D9D9D9" w:themeFill="background1" w:themeFillShade="D9"/>
+          </w:tcPr>
+          <w:p>
+            <w:pPr>
+              <w:jc w:val="center"/>
+            </w:pPr>
+            <w:r>
+              <w:t>2</w:t>
+            </w:r>
+          </w:p>
+        </w:tc>
+        <w:tc>
+          <w:tcPr>
+            <w:tcW w:w="1024" w:type="dxa"/>
+            <w:shd w:val="clear" w:color="auto" w:fill="D9D9D9" w:themeFill="background1" w:themeFillShade="D9"/>
+          </w:tcPr>
+          <w:p>
+            <w:pPr>
+              <w:jc w:val="center"/>
+              <w:rPr>
+                <w:rFonts w:ascii="Calibri" w:eastAsia="Calibri" w:hAnsi="Calibri" w:cs="Times New Roman"/>
+              </w:rPr>
+            </w:pPr>
+            <m:oMathPara>
+              <m:oMath>
+                <m:r>
+                  <w:rPr>
+                    <w:rFonts w:ascii="Cambria Math" w:eastAsiaTheme="minorEastAsia" w:hAnsi="Cambria Math"/>
+                  </w:rPr>
+                  <m:t>3</m:t>
+                </m:r>
+              </m:oMath>
+            </m:oMathPara>
+          </w:p>
+        </w:tc>
+        <w:tc>
+          <w:tcPr>
+            <w:tcW w:w="1219" w:type="dxa"/>
+            <w:shd w:val="clear" w:color="auto" w:fill="D9D9D9" w:themeFill="background1" w:themeFillShade="D9"/>
+          </w:tcPr>
+          <w:p>
+            <w:pPr>
+              <w:jc w:val="center"/>
+              <w:rPr>
+                <w:rFonts w:ascii="Calibri" w:eastAsia="Calibri" w:hAnsi="Calibri" w:cs="Times New Roman"/>
+                <w:color w:val="000000" w:themeColor="text1"/>
+              </w:rPr>
+            </w:pPr>
+            <w:r>
+              <w:rPr>
+                <w:rFonts w:ascii="Calibri" w:eastAsia="Calibri" w:hAnsi="Calibri" w:cs="Times New Roman"/>
+                <w:color w:val="000000" w:themeColor="text1"/>
+              </w:rPr>
+              <w:t>4</w:t>
+            </w:r>
+          </w:p>
+        </w:tc>
+        <w:tc>
+          <w:tcPr>
+            <w:tcW w:w="1219" w:type="dxa"/>
+            <w:shd w:val="clear" w:color="auto" w:fill="D9D9D9" w:themeFill="background1" w:themeFillShade="D9"/>
+          </w:tcPr>
+          <w:p>
+            <w:pPr>
+              <w:jc w:val="center"/>
+              <w:rPr>
+                <w:rFonts w:ascii="Calibri" w:eastAsia="Calibri" w:hAnsi="Calibri" w:cs="Times New Roman"/>
+                <w:b/>
+                <w:color w:val="C00000"/>
+              </w:rPr>
+            </w:pPr>
+            <m:oMathPara>
+              <m:oMath>
+                <m:r>
+                  <m:rPr>
+                    <m:sty m:val="bi"/>
+                  </m:rPr>
+                  <w:rPr>
+                    <w:rFonts w:ascii="Cambria Math" w:eastAsia="Calibri" w:hAnsi="Cambria Math" w:cs="Times New Roman"/>
+                    <w:color w:val="C00000"/>
+                  </w:rPr>
+                  <m:t>P(X=x)</m:t>
+                </m:r>
+              </m:oMath>
+            </m:oMathPara>
+          </w:p>
+        </w:tc>
+      </w:tr>
+      <w:tr>
+        <w:tc>
+          <w:tcPr>
+            <w:tcW w:w="1276" w:type="dxa"/>
+            <w:shd w:val="clear" w:color="auto" w:fill="D9D9D9" w:themeFill="background1" w:themeFillShade="D9"/>
+          </w:tcPr>
+          <w:p>
+            <w:pPr>
+              <w:jc w:val="center"/>
+            </w:pPr>
+            <w:r>
+              <w:t>1</w:t>
+            </w:r>
+          </w:p>
+        </w:tc>
+        <w:tc>
+          <w:tcPr>
+            <w:tcW w:w="844" w:type="dxa"/>
+          </w:tcPr>
+          <w:p>
+            <w:pPr>
+              <w:jc w:val="center"/>
+            </w:pPr>
+            <w:r>
+              <w:t>0,08</w:t>
+            </w:r>
+          </w:p>
+        </w:tc>
+        <w:tc>
+          <w:tcPr>
+            <w:tcW w:w="1024" w:type="dxa"/>
+          </w:tcPr>
+          <w:p>
+            <w:pPr>
+              <w:jc w:val="center"/>
+            </w:pPr>
+            <w:r>
+              <w:t>0,04</w:t>
+            </w:r>
+          </w:p>
+        </w:tc>
+        <w:tc>
+          <w:tcPr>
+            <w:tcW w:w="1024" w:type="dxa"/>
+          </w:tcPr>
+          <w:p>
+            <w:pPr>
+              <w:jc w:val="center"/>
+              <w:rPr>
+                <w:rFonts w:ascii="Calibri" w:eastAsia="Calibri" w:hAnsi="Calibri" w:cs="Times New Roman"/>
+              </w:rPr>
+            </w:pPr>
+            <w:r>
+              <w:rPr>
+                <w:rFonts w:ascii="Calibri" w:eastAsia="Calibri" w:hAnsi="Calibri" w:cs="Times New Roman"/>
+              </w:rPr>
+              <w:t>0,16</w:t>
+            </w:r>
+          </w:p>
+        </w:tc>
+        <w:tc>
+          <w:tcPr>
+            <w:tcW w:w="1219" w:type="dxa"/>
+          </w:tcPr>
+          <w:p>
+            <w:pPr>
+              <w:jc w:val="center"/>
+              <w:rPr>
+                <w:rFonts w:ascii="Calibri" w:eastAsia="Calibri" w:hAnsi="Calibri" w:cs="Times New Roman"/>
+                <w:color w:val="000000" w:themeColor="text1"/>
+              </w:rPr>
+            </w:pPr>
+            <w:r>
+              <w:rPr>
+                <w:rFonts w:ascii="Calibri" w:eastAsia="Calibri" w:hAnsi="Calibri" w:cs="Times New Roman"/>
+                <w:color w:val="000000" w:themeColor="text1"/>
+              </w:rPr>
+              <w:t>0,12</w:t>
+            </w:r>
+          </w:p>
+        </w:tc>
+        <w:tc>
+          <w:tcPr>
+            <w:tcW w:w="1219" w:type="dxa"/>
+          </w:tcPr>
+          <w:p>
+            <w:pPr>
+              <w:jc w:val="center"/>
+              <w:rPr>
+                <w:rFonts w:ascii="Calibri" w:eastAsia="Calibri" w:hAnsi="Calibri" w:cs="Times New Roman"/>
+                <w:b/>
+                <w:color w:val="C00000"/>
+              </w:rPr>
+            </w:pPr>
+            <w:r>
+              <w:rPr>
+                <w:rFonts w:ascii="Calibri" w:eastAsia="Calibri" w:hAnsi="Calibri" w:cs="Times New Roman"/>
+                <w:b/>
+                <w:color w:val="C00000"/>
+              </w:rPr>
+              <w:t>0,4</w:t>
+            </w:r>
+          </w:p>
+        </w:tc>
+      </w:tr>
+      <w:tr>
+        <w:tc>
+          <w:tcPr>
+            <w:tcW w:w="1276" w:type="dxa"/>
+            <w:shd w:val="clear" w:color="auto" w:fill="D9D9D9" w:themeFill="background1" w:themeFillShade="D9"/>
+          </w:tcPr>
+          <w:p>
+            <w:pPr>
+              <w:jc w:val="center"/>
+            </w:pPr>
+            <w:r>
+              <w:t>2</w:t>
+            </w:r>
+          </w:p>
+        </w:tc>
+        <w:tc>
+          <w:tcPr>
+            <w:tcW w:w="844" w:type="dxa"/>
+          </w:tcPr>
+          <w:p>
+            <w:pPr>
+              <w:jc w:val="center"/>
+            </w:pPr>
+            <w:r>
+              <w:t>0,04</w:t>
+            </w:r>
+          </w:p>
+        </w:tc>
+        <w:tc>
+          <w:tcPr>
+            <w:tcW w:w="1024" w:type="dxa"/>
+          </w:tcPr>
+          <w:p>
+            <w:pPr>
+              <w:jc w:val="center"/>
+            </w:pPr>
+            <w:r>
+              <w:t>0,02</w:t>
+            </w:r>
+          </w:p>
+        </w:tc>
+        <w:tc>
+          <w:tcPr>
+            <w:tcW w:w="1024" w:type="dxa"/>
+          </w:tcPr>
+          <w:p>
+            <w:pPr>
+              <w:jc w:val="center"/>
+              <w:rPr>
+                <w:rFonts w:ascii="Calibri" w:eastAsia="Calibri" w:hAnsi="Calibri" w:cs="Times New Roman"/>
+              </w:rPr>
+            </w:pPr>
+            <w:r>
+              <w:rPr>
+                <w:rFonts w:ascii="Calibri" w:eastAsia="Calibri" w:hAnsi="Calibri" w:cs="Times New Roman"/>
+              </w:rPr>
+              <w:t>0,08</w:t>
+            </w:r>
+          </w:p>
+        </w:tc>
+        <w:tc>
+          <w:tcPr>
+            <w:tcW w:w="1219" w:type="dxa"/>
+          </w:tcPr>
+          <w:p>
+            <w:pPr>
+              <w:jc w:val="center"/>
+              <w:rPr>
+                <w:rFonts w:ascii="Calibri" w:eastAsia="Calibri" w:hAnsi="Calibri" w:cs="Times New Roman"/>
+                <w:color w:val="000000" w:themeColor="text1"/>
+              </w:rPr>
+            </w:pPr>
+            <w:r>
+              <w:rPr>
+                <w:rFonts w:ascii="Calibri" w:eastAsia="Calibri" w:hAnsi="Calibri" w:cs="Times New Roman"/>
+                <w:color w:val="000000" w:themeColor="text1"/>
+              </w:rPr>
+              <w:t>0,06</w:t>
+            </w:r>
+          </w:p>
+        </w:tc>
+        <w:tc>
+          <w:tcPr>
+            <w:tcW w:w="1219" w:type="dxa"/>
+          </w:tcPr>
+          <w:p>
+            <w:pPr>
+              <w:jc w:val="center"/>
+              <w:rPr>
+                <w:rFonts w:ascii="Calibri" w:eastAsia="Calibri" w:hAnsi="Calibri" w:cs="Times New Roman"/>
+                <w:b/>
+                <w:color w:val="C00000"/>
+              </w:rPr>
+            </w:pPr>
+            <w:r>
+              <w:rPr>
+                <w:rFonts w:ascii="Calibri" w:eastAsia="Calibri" w:hAnsi="Calibri" w:cs="Times New Roman"/>
+                <w:b/>
+                <w:color w:val="C00000"/>
+              </w:rPr>
+              <w:t>0,2</w:t>
+            </w:r>
+          </w:p>
+        </w:tc>
+      </w:tr>
+      <w:tr>
+        <w:tc>
+          <w:tcPr>
+            <w:tcW w:w="1276" w:type="dxa"/>
+            <w:shd w:val="clear" w:color="auto" w:fill="D9D9D9" w:themeFill="background1" w:themeFillShade="D9"/>
+          </w:tcPr>
+          <w:p>
+            <w:pPr>
+              <w:rPr>
+                <w:rFonts w:ascii="Calibri" w:eastAsia="Calibri" w:hAnsi="Calibri" w:cs="Times New Roman"/>
+              </w:rPr>
+            </w:pPr>
+            <m:oMathPara>
+              <m:oMath>
+                <m:r>
+                  <w:rPr>
+                    <w:rFonts w:ascii="Cambria Math" w:eastAsia="Calibri" w:hAnsi="Cambria Math" w:cs="Times New Roman"/>
+                  </w:rPr>
+                  <m:t>3</m:t>
+                </m:r>
+              </m:oMath>
+            </m:oMathPara>
+          </w:p>
+        </w:tc>
+        <w:tc>
+          <w:tcPr>
+            <w:tcW w:w="844" w:type="dxa"/>
+          </w:tcPr>
+          <w:p>
+            <w:pPr>
+              <w:jc w:val="center"/>
+              <w:rPr>
+                <w:rFonts w:ascii="Calibri" w:eastAsia="Calibri" w:hAnsi="Calibri" w:cs="Times New Roman"/>
+              </w:rPr>
+            </w:pPr>
+            <w:r>
+              <w:rPr>
+                <w:rFonts w:ascii="Calibri" w:eastAsia="Calibri" w:hAnsi="Calibri" w:cs="Times New Roman"/>
+              </w:rPr>
+              <w:t>0,08</w:t>
+            </w:r>
+          </w:p>
+        </w:tc>
+        <w:tc>
+          <w:tcPr>
+            <w:tcW w:w="1024" w:type="dxa"/>
+          </w:tcPr>
+          <w:p>
+            <w:pPr>
+              <w:jc w:val="center"/>
+              <w:rPr>
+                <w:rFonts w:ascii="Calibri" w:eastAsia="Calibri" w:hAnsi="Calibri" w:cs="Times New Roman"/>
+              </w:rPr>
+            </w:pPr>
+            <w:r>
+              <w:rPr>
+                <w:rFonts w:ascii="Calibri" w:eastAsia="Calibri" w:hAnsi="Calibri" w:cs="Times New Roman"/>
+              </w:rPr>
+              <w:t>0,04</w:t>
+            </w:r>
+          </w:p>
+        </w:tc>
+        <w:tc>
+          <w:tcPr>
+            <w:tcW w:w="1024" w:type="dxa"/>
+          </w:tcPr>
+          <w:p>
+            <w:pPr>
+              <w:jc w:val="center"/>
+              <w:rPr>
+                <w:rFonts w:ascii="Calibri" w:eastAsia="Calibri" w:hAnsi="Calibri" w:cs="Times New Roman"/>
+              </w:rPr>
+            </w:pPr>
+            <w:r>
+              <w:rPr>
+                <w:rFonts w:ascii="Calibri" w:eastAsia="Calibri" w:hAnsi="Calibri" w:cs="Times New Roman"/>
+              </w:rPr>
+              <w:t>0,16</w:t>
+            </w:r>
+          </w:p>
+        </w:tc>
+        <w:tc>
+          <w:tcPr>
+            <w:tcW w:w="1219" w:type="dxa"/>
+          </w:tcPr>
+          <w:p>
+            <w:pPr>
+              <w:jc w:val="center"/>
+              <w:rPr>
+                <w:rFonts w:ascii="Calibri" w:eastAsia="Calibri" w:hAnsi="Calibri" w:cs="Times New Roman"/>
+                <w:color w:val="000000" w:themeColor="text1"/>
+              </w:rPr>
+            </w:pPr>
+            <w:r>
+              <w:rPr>
+                <w:rFonts w:ascii="Calibri" w:eastAsia="Calibri" w:hAnsi="Calibri" w:cs="Times New Roman"/>
+                <w:color w:val="000000" w:themeColor="text1"/>
+              </w:rPr>
+              <w:t>0,12</w:t>
+            </w:r>
+          </w:p>
+        </w:tc>
+        <w:tc>
+          <w:tcPr>
+            <w:tcW w:w="1219" w:type="dxa"/>
+          </w:tcPr>
+          <w:p>
+            <w:pPr>
+              <w:jc w:val="center"/>
+              <w:rPr>
+                <w:rFonts w:ascii="Calibri" w:eastAsia="Calibri" w:hAnsi="Calibri" w:cs="Times New Roman"/>
+                <w:b/>
+                <w:color w:val="C00000"/>
+              </w:rPr>
+            </w:pPr>
+            <w:r>
+              <w:rPr>
+                <w:rFonts w:ascii="Calibri" w:eastAsia="Calibri" w:hAnsi="Calibri" w:cs="Times New Roman"/>
+                <w:b/>
+                <w:color w:val="C00000"/>
+              </w:rPr>
+              <w:t>0,4</w:t>
+            </w:r>
+          </w:p>
+        </w:tc>
+      </w:tr>
+      <w:tr>
+        <w:tc>
+          <w:tcPr>
+            <w:tcW w:w="1276" w:type="dxa"/>
+            <w:shd w:val="clear" w:color="auto" w:fill="D9D9D9" w:themeFill="background1" w:themeFillShade="D9"/>
+          </w:tcPr>
+          <w:p>
+            <w:pPr>
+              <w:rPr>
+                <w:rFonts w:ascii="Calibri" w:eastAsia="Calibri" w:hAnsi="Calibri" w:cs="Times New Roman"/>
+                <w:b/>
+              </w:rPr>
+            </w:pPr>
+            <m:oMathPara>
+              <m:oMath>
+                <m:r>
+                  <m:rPr>
+                    <m:sty m:val="bi"/>
+                  </m:rPr>
+                  <w:rPr>
+                    <w:rFonts w:ascii="Cambria Math" w:eastAsia="Calibri" w:hAnsi="Cambria Math" w:cs="Times New Roman"/>
+                    <w:color w:val="002060"/>
+                  </w:rPr>
+                  <m:t>P(Y=y)</m:t>
+                </m:r>
+              </m:oMath>
+            </m:oMathPara>
+          </w:p>
+        </w:tc>
+        <w:tc>
+          <w:tcPr>
+            <w:tcW w:w="844" w:type="dxa"/>
+          </w:tcPr>
+          <w:p>
+            <w:pPr>
+              <w:jc w:val="center"/>
+              <w:rPr>
+                <w:rFonts w:ascii="Calibri" w:eastAsia="Calibri" w:hAnsi="Calibri" w:cs="Times New Roman"/>
+                <w:b/>
+                <w:color w:val="002060"/>
+              </w:rPr>
+            </w:pPr>
+            <w:r>
+              <w:rPr>
+                <w:rFonts w:ascii="Calibri" w:eastAsia="Calibri" w:hAnsi="Calibri" w:cs="Times New Roman"/>
+                <w:b/>
+                <w:color w:val="002060"/>
+              </w:rPr>
+              <w:t>0,2</w:t>
+            </w:r>
+          </w:p>
+        </w:tc>
+        <w:tc>
+          <w:tcPr>
+            <w:tcW w:w="1024" w:type="dxa"/>
+          </w:tcPr>
+          <w:p>
+            <w:pPr>
+              <w:jc w:val="center"/>
+              <w:rPr>
+                <w:rFonts w:ascii="Calibri" w:eastAsia="Calibri" w:hAnsi="Calibri" w:cs="Times New Roman"/>
+                <w:b/>
+                <w:color w:val="002060"/>
+              </w:rPr>
+            </w:pPr>
+            <w:r>
+              <w:rPr>
+                <w:rFonts w:ascii="Calibri" w:eastAsia="Calibri" w:hAnsi="Calibri" w:cs="Times New Roman"/>
+                <w:b/>
+                <w:color w:val="002060"/>
+              </w:rPr>
+              <w:t>0,1</w:t>
+            </w:r>
+          </w:p>
+        </w:tc>
+        <w:tc>
+          <w:tcPr>
+            <w:tcW w:w="1024" w:type="dxa"/>
+          </w:tcPr>
+          <w:p>
+            <w:pPr>
+              <w:jc w:val="center"/>
+              <w:rPr>
+                <w:rFonts w:ascii="Calibri" w:eastAsia="Calibri" w:hAnsi="Calibri" w:cs="Times New Roman"/>
+                <w:b/>
+                <w:color w:val="002060"/>
+              </w:rPr>
+            </w:pPr>
+            <w:r>
+              <w:rPr>
+                <w:rFonts w:ascii="Calibri" w:eastAsia="Calibri" w:hAnsi="Calibri" w:cs="Times New Roman"/>
+                <w:b/>
+                <w:color w:val="002060"/>
+              </w:rPr>
+              <w:t>0,4</w:t>
+            </w:r>
+          </w:p>
+        </w:tc>
+        <w:tc>
+          <w:tcPr>
+            <w:tcW w:w="1219" w:type="dxa"/>
+          </w:tcPr>
+          <w:p>
+            <w:pPr>
+              <w:jc w:val="center"/>
+              <w:rPr>
+                <w:rFonts w:ascii="Calibri" w:eastAsia="Calibri" w:hAnsi="Calibri" w:cs="Times New Roman"/>
+                <w:b/>
+              </w:rPr>
+            </w:pPr>
+            <w:r>
+              <w:rPr>
+                <w:rFonts w:ascii="Calibri" w:eastAsia="Calibri" w:hAnsi="Calibri" w:cs="Times New Roman"/>
+                <w:b/>
+                <w:color w:val="002060"/>
+              </w:rPr>
+              <w:t>0,3</w:t>
+            </w:r>
+          </w:p>
+        </w:tc>
+        <w:tc>
+          <w:tcPr>
+            <w:tcW w:w="1219" w:type="dxa"/>
+          </w:tcPr>
+          <w:p>
+            <w:pPr>
+              <w:jc w:val="center"/>
+              <w:rPr>
+                <w:rFonts w:ascii="Calibri" w:eastAsia="Calibri" w:hAnsi="Calibri" w:cs="Times New Roman"/>
+              </w:rPr>
+            </w:pPr>
+          </w:p>
+        </w:tc>
+      </w:tr>
+    </w:tbl>
+    <w:p>
+      <w:pPr>
+        <w:rPr>
+          <w:rFonts w:eastAsiaTheme="minorEastAsia"/>
+          <w:sz w:val="18"/>
+          <w:szCs w:val="18"/>
+        </w:rPr>
+      </w:pPr>
+    </w:p>
+    <w:tbl>
+      <w:tblPr>
+        <w:tblStyle w:val="Grilledutableau"/>
+        <w:tblW w:w="0" w:type="auto"/>
+        <w:tblInd w:w="-5" w:type="dxa"/>
+        <w:tblLook w:val="04A0" w:firstRow="1" w:lastRow="0" w:firstColumn="1" w:lastColumn="0" w:noHBand="0" w:noVBand="1"/>
+      </w:tblPr>
+      <w:tblGrid>
+        <w:gridCol w:w="1276"/>
+        <w:gridCol w:w="844"/>
+        <w:gridCol w:w="1024"/>
+        <w:gridCol w:w="1024"/>
+        <w:gridCol w:w="1219"/>
+      </w:tblGrid>
+      <w:tr>
+        <w:tc>
+          <w:tcPr>
+            <w:tcW w:w="1276" w:type="dxa"/>
+            <w:shd w:val="clear" w:color="auto" w:fill="D9D9D9" w:themeFill="background1" w:themeFillShade="D9"/>
+          </w:tcPr>
+          <w:p>
+            <m:oMathPara>
+              <m:oMath>
+                <m:r>
+                  <w:rPr>
+                    <w:rFonts w:ascii="Cambria Math" w:hAnsi="Cambria Math"/>
+                  </w:rPr>
+                  <m:t>ω</m:t>
+                </m:r>
+              </m:oMath>
+            </m:oMathPara>
+          </w:p>
+        </w:tc>
+        <w:tc>
+          <w:tcPr>
+            <w:tcW w:w="844" w:type="dxa"/>
+          </w:tcPr>
+          <w:p>
+            <w:pPr>
+              <w:jc w:val="center"/>
+            </w:pPr>
+            <m:oMathPara>
+              <m:oMath>
+                <m:r>
+                  <w:rPr>
+                    <w:rFonts w:ascii="Cambria Math" w:hAnsi="Cambria Math"/>
+                  </w:rPr>
+                  <m:t>a</m:t>
+                </m:r>
+              </m:oMath>
+            </m:oMathPara>
+          </w:p>
+        </w:tc>
+        <w:tc>
+          <w:tcPr>
+            <w:tcW w:w="1024" w:type="dxa"/>
+          </w:tcPr>
+          <w:p>
+            <w:pPr>
+              <w:jc w:val="center"/>
+            </w:pPr>
+            <m:oMathPara>
+              <m:oMath>
+                <m:r>
+                  <w:rPr>
+                    <w:rFonts w:ascii="Cambria Math" w:hAnsi="Cambria Math"/>
+                  </w:rPr>
+                  <m:t>b</m:t>
+                </m:r>
+              </m:oMath>
+            </m:oMathPara>
+          </w:p>
+        </w:tc>
+        <w:tc>
+          <w:tcPr>
+            <w:tcW w:w="1024" w:type="dxa"/>
+          </w:tcPr>
+          <w:p>
+            <w:pPr>
+              <w:jc w:val="center"/>
+              <w:rPr>
+                <w:rFonts w:ascii="Calibri" w:eastAsia="Calibri" w:hAnsi="Calibri" w:cs="Times New Roman"/>
+              </w:rPr>
+            </w:pPr>
+            <m:oMathPara>
+              <m:oMath>
+                <m:r>
+                  <w:rPr>
+                    <w:rFonts w:ascii="Cambria Math" w:eastAsia="Calibri" w:hAnsi="Cambria Math" w:cs="Times New Roman"/>
+                  </w:rPr>
+                  <m:t>c</m:t>
+                </m:r>
+              </m:oMath>
+            </m:oMathPara>
+          </w:p>
+        </w:tc>
+        <w:tc>
+          <w:tcPr>
+            <w:tcW w:w="1219" w:type="dxa"/>
+          </w:tcPr>
+          <w:p>
+            <w:pPr>
+              <w:jc w:val="center"/>
+              <w:rPr>
+                <w:rFonts w:ascii="Calibri" w:eastAsia="Calibri" w:hAnsi="Calibri" w:cs="Times New Roman"/>
+                <w:color w:val="000000" w:themeColor="text1"/>
+              </w:rPr>
+            </w:pPr>
+            <m:oMathPara>
+              <m:oMath>
+                <m:r>
+                  <w:rPr>
+                    <w:rFonts w:ascii="Cambria Math" w:eastAsia="Calibri" w:hAnsi="Cambria Math" w:cs="Times New Roman"/>
+                    <w:color w:val="000000" w:themeColor="text1"/>
+                  </w:rPr>
+                  <m:t>d</m:t>
+                </m:r>
+              </m:oMath>
+            </m:oMathPara>
+          </w:p>
+        </w:tc>
+      </w:tr>
+      <w:tr>
+        <w:tc>
+          <w:tcPr>
+            <w:tcW w:w="1276" w:type="dxa"/>
+            <w:shd w:val="clear" w:color="auto" w:fill="D9D9D9" w:themeFill="background1" w:themeFillShade="D9"/>
+          </w:tcPr>
+          <w:p>
+            <w:pPr>
+              <w:jc w:val="center"/>
+            </w:pPr>
+            <m:oMathPara>
+              <m:oMath>
+                <m:r>
+                  <w:rPr>
+                    <w:rFonts w:ascii="Cambria Math" w:hAnsi="Cambria Math"/>
+                  </w:rPr>
+                  <m:t>P(</m:t>
+                </m:r>
+                <m:d>
+                  <m:dPr>
+                    <m:begChr m:val="{"/>
+                    <m:endChr m:val="}"/>
+                    <m:ctrlPr>
+                      <w:rPr>
+                        <w:rFonts w:ascii="Cambria Math" w:hAnsi="Cambria Math"/>
+                        <w:i/>
+                      </w:rPr>
+                    </m:ctrlPr>
+                  </m:dPr>
+                  <m:e>
+                    <m:r>
+                      <w:rPr>
+                        <w:rFonts w:ascii="Cambria Math" w:hAnsi="Cambria Math"/>
+                      </w:rPr>
+                      <m:t>ω</m:t>
+                    </m:r>
+                  </m:e>
+                </m:d>
+                <m:r>
+                  <w:rPr>
+                    <w:rFonts w:ascii="Cambria Math" w:hAnsi="Cambria Math"/>
+                  </w:rPr>
+                  <m:t>)</m:t>
+                </m:r>
+              </m:oMath>
+            </m:oMathPara>
+          </w:p>
+        </w:tc>
+        <w:tc>
+          <w:tcPr>
+            <w:tcW w:w="844" w:type="dxa"/>
+          </w:tcPr>
+          <w:p>
+            <w:pPr>
+              <w:jc w:val="center"/>
+            </w:pPr>
+            <w:r>
+              <w:t>0,3</w:t>
+            </w:r>
+          </w:p>
+        </w:tc>
+        <w:tc>
+          <w:tcPr>
+            <w:tcW w:w="1024" w:type="dxa"/>
+          </w:tcPr>
+          <w:p>
+            <w:pPr>
+              <w:jc w:val="center"/>
+            </w:pPr>
+            <w:r>
+              <w:t>0,1</w:t>
+            </w:r>
+          </w:p>
+        </w:tc>
+        <w:tc>
+          <w:tcPr>
+            <w:tcW w:w="1024" w:type="dxa"/>
+          </w:tcPr>
+          <w:p>
+            <w:pPr>
+              <w:jc w:val="center"/>
+              <w:rPr>
+                <w:rFonts w:ascii="Calibri" w:eastAsia="Calibri" w:hAnsi="Calibri" w:cs="Times New Roman"/>
+              </w:rPr>
+            </w:pPr>
+            <w:r>
+              <w:rPr>
+                <w:rFonts w:ascii="Calibri" w:eastAsia="Calibri" w:hAnsi="Calibri" w:cs="Times New Roman"/>
+              </w:rPr>
+              <w:t>0,4</w:t>
+            </w:r>
+          </w:p>
+        </w:tc>
+        <w:tc>
+          <w:tcPr>
+            <w:tcW w:w="1219" w:type="dxa"/>
+          </w:tcPr>
+          <w:p>
+            <w:pPr>
+              <w:jc w:val="center"/>
+              <w:rPr>
+                <w:rFonts w:ascii="Calibri" w:eastAsia="Calibri" w:hAnsi="Calibri" w:cs="Times New Roman"/>
+                <w:color w:val="000000" w:themeColor="text1"/>
+              </w:rPr>
+            </w:pPr>
+            <w:r>
+              <w:rPr>
+                <w:rFonts w:ascii="Calibri" w:eastAsia="Calibri" w:hAnsi="Calibri" w:cs="Times New Roman"/>
+                <w:color w:val="000000" w:themeColor="text1"/>
+              </w:rPr>
+              <w:t>0,2</w:t>
+            </w:r>
+          </w:p>
+        </w:tc>
+      </w:tr>
+    </w:tbl>
+    <w:p>
+      <w:pPr>
+        <w:rPr>
+          <w:rFonts w:eastAsiaTheme="minorEastAsia"/>
+          <w:sz w:val="18"/>
+          <w:szCs w:val="18"/>
+        </w:rPr>
+      </w:pPr>
+    </w:p>
+    <w:tbl>
+      <w:tblPr>
+        <w:tblStyle w:val="Grilledutableau"/>
+        <w:tblW w:w="0" w:type="auto"/>
+        <w:tblInd w:w="-5" w:type="dxa"/>
+        <w:tblLook w:val="04A0" w:firstRow="1" w:lastRow="0" w:firstColumn="1" w:lastColumn="0" w:noHBand="0" w:noVBand="1"/>
+      </w:tblPr>
+      <w:tblGrid>
+        <w:gridCol w:w="1276"/>
+        <w:gridCol w:w="844"/>
+        <w:gridCol w:w="1024"/>
+        <w:gridCol w:w="1024"/>
+        <w:gridCol w:w="1219"/>
+      </w:tblGrid>
+      <w:tr>
+        <w:tc>
+          <w:tcPr>
+            <w:tcW w:w="1276" w:type="dxa"/>
+            <w:shd w:val="clear" w:color="auto" w:fill="D9D9D9" w:themeFill="background1" w:themeFillShade="D9"/>
+          </w:tcPr>
+          <w:p>
+            <m:oMathPara>
+              <m:oMath>
+                <m:r>
+                  <w:rPr>
+                    <w:rFonts w:ascii="Cambria Math" w:hAnsi="Cambria Math"/>
+                  </w:rPr>
+                  <m:t>ω</m:t>
+                </m:r>
+              </m:oMath>
+            </m:oMathPara>
+          </w:p>
+        </w:tc>
+        <w:tc>
+          <w:tcPr>
+            <w:tcW w:w="844" w:type="dxa"/>
+          </w:tcPr>
+          <w:p>
+            <w:pPr>
+              <w:jc w:val="center"/>
+            </w:pPr>
+            <m:oMathPara>
+              <m:oMath>
+                <m:r>
+                  <w:rPr>
+                    <w:rFonts w:ascii="Cambria Math" w:hAnsi="Cambria Math"/>
+                  </w:rPr>
+                  <m:t>a</m:t>
+                </m:r>
+              </m:oMath>
+            </m:oMathPara>
+          </w:p>
+        </w:tc>
+        <w:tc>
+          <w:tcPr>
+            <w:tcW w:w="1024" w:type="dxa"/>
+          </w:tcPr>
+          <w:p>
+            <w:pPr>
+              <w:jc w:val="center"/>
+            </w:pPr>
+            <m:oMathPara>
+              <m:oMath>
+                <m:r>
+                  <w:rPr>
+                    <w:rFonts w:ascii="Cambria Math" w:hAnsi="Cambria Math"/>
+                  </w:rPr>
+                  <m:t>b</m:t>
+                </m:r>
+              </m:oMath>
+            </m:oMathPara>
+          </w:p>
+        </w:tc>
+        <w:tc>
+          <w:tcPr>
+            <w:tcW w:w="1024" w:type="dxa"/>
+          </w:tcPr>
+          <w:p>
+            <w:pPr>
+              <w:jc w:val="center"/>
+              <w:rPr>
+                <w:rFonts w:ascii="Calibri" w:eastAsia="Calibri" w:hAnsi="Calibri" w:cs="Times New Roman"/>
+              </w:rPr>
+            </w:pPr>
+            <m:oMathPara>
+              <m:oMath>
+                <m:r>
+                  <w:rPr>
+                    <w:rFonts w:ascii="Cambria Math" w:eastAsia="Calibri" w:hAnsi="Cambria Math" w:cs="Times New Roman"/>
+                  </w:rPr>
+                  <m:t>c</m:t>
+                </m:r>
+              </m:oMath>
+            </m:oMathPara>
+          </w:p>
+        </w:tc>
+        <w:tc>
+          <w:tcPr>
+            <w:tcW w:w="1219" w:type="dxa"/>
+          </w:tcPr>
+          <w:p>
+            <w:pPr>
+              <w:jc w:val="center"/>
+              <w:rPr>
+                <w:rFonts w:ascii="Calibri" w:eastAsia="Calibri" w:hAnsi="Calibri" w:cs="Times New Roman"/>
+                <w:color w:val="000000" w:themeColor="text1"/>
+              </w:rPr>
+            </w:pPr>
+            <m:oMathPara>
+              <m:oMath>
+                <m:r>
+                  <w:rPr>
+                    <w:rFonts w:ascii="Cambria Math" w:eastAsia="Calibri" w:hAnsi="Cambria Math" w:cs="Times New Roman"/>
+                    <w:color w:val="000000" w:themeColor="text1"/>
+                  </w:rPr>
+                  <m:t>d</m:t>
+                </m:r>
+              </m:oMath>
+            </m:oMathPara>
+          </w:p>
+        </w:tc>
+      </w:tr>
+      <w:tr>
+        <w:tc>
+          <w:tcPr>
+            <w:tcW w:w="1276" w:type="dxa"/>
+            <w:shd w:val="clear" w:color="auto" w:fill="D9D9D9" w:themeFill="background1" w:themeFillShade="D9"/>
+          </w:tcPr>
+          <w:p>
+            <w:pPr>
+              <w:jc w:val="center"/>
+            </w:pPr>
+            <m:oMathPara>
+              <m:oMath>
+                <m:r>
+                  <w:rPr>
+                    <w:rFonts w:ascii="Cambria Math" w:hAnsi="Cambria Math"/>
+                  </w:rPr>
+                  <m:t>P(</m:t>
+                </m:r>
+                <m:d>
+                  <m:dPr>
+                    <m:begChr m:val="{"/>
+                    <m:endChr m:val="}"/>
+                    <m:ctrlPr>
+                      <w:rPr>
+                        <w:rFonts w:ascii="Cambria Math" w:hAnsi="Cambria Math"/>
+                        <w:i/>
+                      </w:rPr>
+                    </m:ctrlPr>
+                  </m:dPr>
+                  <m:e>
+                    <m:r>
+                      <w:rPr>
+                        <w:rFonts w:ascii="Cambria Math" w:hAnsi="Cambria Math"/>
+                      </w:rPr>
+                      <m:t>ω</m:t>
+                    </m:r>
+                  </m:e>
+                </m:d>
+                <m:r>
+                  <w:rPr>
+                    <w:rFonts w:ascii="Cambria Math" w:hAnsi="Cambria Math"/>
+                  </w:rPr>
+                  <m:t>)</m:t>
+                </m:r>
+              </m:oMath>
+            </m:oMathPara>
+          </w:p>
+        </w:tc>
+        <w:tc>
+          <w:tcPr>
+            <w:tcW w:w="844" w:type="dxa"/>
+          </w:tcPr>
+          <w:p>
+            <w:pPr>
+              <w:jc w:val="center"/>
+            </w:pPr>
+            <w:r>
+              <w:t>0</w:t>
+            </w:r>
+            <w:r>
+              <w:t>,3</w:t>
+            </w:r>
+          </w:p>
+        </w:tc>
+        <w:tc>
+          <w:tcPr>
+            <w:tcW w:w="1024" w:type="dxa"/>
+          </w:tcPr>
+          <w:p>
+            <w:pPr>
+              <w:jc w:val="center"/>
+            </w:pPr>
+            <w:r>
+              <w:t>0,1</w:t>
+            </w:r>
+          </w:p>
+        </w:tc>
+        <w:tc>
+          <w:tcPr>
+            <w:tcW w:w="1024" w:type="dxa"/>
+          </w:tcPr>
+          <w:p>
+            <w:pPr>
+              <w:jc w:val="center"/>
+              <w:rPr>
+                <w:rFonts w:ascii="Calibri" w:eastAsia="Calibri" w:hAnsi="Calibri" w:cs="Times New Roman"/>
+              </w:rPr>
+            </w:pPr>
+            <w:r>
+              <w:rPr>
+                <w:rFonts w:ascii="Calibri" w:eastAsia="Calibri" w:hAnsi="Calibri" w:cs="Times New Roman"/>
+              </w:rPr>
+              <w:t>0,4</w:t>
+            </w:r>
+          </w:p>
+        </w:tc>
+        <w:tc>
+          <w:tcPr>
+            <w:tcW w:w="1219" w:type="dxa"/>
+          </w:tcPr>
+          <w:p>
+            <w:pPr>
+              <w:jc w:val="center"/>
+              <w:rPr>
+                <w:rFonts w:ascii="Calibri" w:eastAsia="Calibri" w:hAnsi="Calibri" w:cs="Times New Roman"/>
+                <w:color w:val="000000" w:themeColor="text1"/>
+              </w:rPr>
+            </w:pPr>
+            <w:r>
+              <w:rPr>
+                <w:rFonts w:ascii="Calibri" w:eastAsia="Calibri" w:hAnsi="Calibri" w:cs="Times New Roman"/>
+                <w:color w:val="000000" w:themeColor="text1"/>
+              </w:rPr>
+              <w:t>0,2</w:t>
+            </w:r>
+          </w:p>
+        </w:tc>
+      </w:tr>
+      <w:tr>
+        <w:tc>
+          <w:tcPr>
+            <w:tcW w:w="1276" w:type="dxa"/>
+            <w:shd w:val="clear" w:color="auto" w:fill="D9D9D9" w:themeFill="background1" w:themeFillShade="D9"/>
+          </w:tcPr>
+          <w:p>
+            <w:pPr>
+              <w:jc w:val="center"/>
+            </w:pPr>
+            <m:oMathPara>
+              <m:oMath>
+                <m:r>
+                  <w:rPr>
+                    <w:rFonts w:ascii="Cambria Math" w:hAnsi="Cambria Math"/>
+                  </w:rPr>
+                  <m:t>X(ω)</m:t>
+                </m:r>
+              </m:oMath>
+            </m:oMathPara>
+          </w:p>
+        </w:tc>
+        <w:tc>
+          <w:tcPr>
+            <w:tcW w:w="844" w:type="dxa"/>
+          </w:tcPr>
+          <w:p>
+            <w:pPr>
+              <w:jc w:val="center"/>
+              <w:rPr>
+                <w:b/>
+                <w:color w:val="002060"/>
+              </w:rPr>
+            </w:pPr>
+            <w:r>
+              <w:rPr>
+                <w:b/>
+                <w:color w:val="002060"/>
+              </w:rPr>
+              <w:t>1</w:t>
+            </w:r>
+          </w:p>
+        </w:tc>
+        <w:tc>
+          <w:tcPr>
+            <w:tcW w:w="1024" w:type="dxa"/>
+          </w:tcPr>
+          <w:p>
+            <w:pPr>
+              <w:jc w:val="center"/>
+              <w:rPr>
+                <w:b/>
+                <w:color w:val="002060"/>
+              </w:rPr>
+            </w:pPr>
+            <w:r>
+              <w:rPr>
+                <w:b/>
+                <w:color w:val="002060"/>
+              </w:rPr>
+              <w:t>1</w:t>
+            </w:r>
+          </w:p>
+        </w:tc>
+        <w:tc>
+          <w:tcPr>
+            <w:tcW w:w="1024" w:type="dxa"/>
+          </w:tcPr>
+          <w:p>
+            <w:pPr>
+              <w:jc w:val="center"/>
+              <w:rPr>
+                <w:rFonts w:ascii="Calibri" w:eastAsia="Calibri" w:hAnsi="Calibri" w:cs="Times New Roman"/>
+                <w:color w:val="C00000"/>
+              </w:rPr>
+            </w:pPr>
+            <w:r>
+              <w:rPr>
+                <w:rFonts w:ascii="Calibri" w:eastAsia="Calibri" w:hAnsi="Calibri" w:cs="Times New Roman"/>
+                <w:color w:val="C00000"/>
+              </w:rPr>
+              <w:t>2</w:t>
+            </w:r>
+          </w:p>
+        </w:tc>
+        <w:tc>
+          <w:tcPr>
+            <w:tcW w:w="1219" w:type="dxa"/>
+          </w:tcPr>
+          <w:p>
+            <w:pPr>
+              <w:jc w:val="center"/>
+              <w:rPr>
+                <w:rFonts w:ascii="Calibri" w:eastAsia="Calibri" w:hAnsi="Calibri" w:cs="Times New Roman"/>
+                <w:color w:val="C00000"/>
+              </w:rPr>
+            </w:pPr>
+            <w:r>
+              <w:rPr>
+                <w:rFonts w:ascii="Calibri" w:eastAsia="Calibri" w:hAnsi="Calibri" w:cs="Times New Roman"/>
+                <w:color w:val="C00000"/>
+              </w:rPr>
+              <w:t>2</w:t>
+            </w:r>
+          </w:p>
+        </w:tc>
+      </w:tr>
+    </w:tbl>
+    <w:p>
+      <w:pPr>
+        <w:rPr>
+          <w:rFonts w:eastAsiaTheme="minorEastAsia"/>
+          <w:sz w:val="18"/>
+          <w:szCs w:val="18"/>
+        </w:rPr>
+      </w:pPr>
+      <w:r>
+        <w:rPr>
+          <w:rFonts w:eastAsiaTheme="minorEastAsia"/>
+          <w:sz w:val="18"/>
+          <w:szCs w:val="18"/>
+        </w:rPr>
+        <w:t xml:space="preserve">                                    </w:t>
+      </w:r>
+      <w:r>
+        <w:rPr>
+          <w:rFonts w:eastAsiaTheme="minorEastAsia"/>
+          <w:sz w:val="18"/>
+          <w:szCs w:val="18"/>
+        </w:rPr>
+        <w:br/>
+        <w:t xml:space="preserve">                                       </w:t>
+      </w:r>
+      <m:oMath>
+        <m:r>
+          <m:rPr>
+            <m:sty m:val="bi"/>
+          </m:rPr>
+          <w:rPr>
+            <w:rFonts w:ascii="Cambria Math" w:eastAsiaTheme="minorEastAsia" w:hAnsi="Cambria Math"/>
+            <w:color w:val="002060"/>
+            <w:sz w:val="18"/>
+            <w:szCs w:val="18"/>
+          </w:rPr>
+          <m:t>P</m:t>
+        </m:r>
+        <m:d>
+          <m:dPr>
+            <m:ctrlPr>
+              <w:rPr>
+                <w:rFonts w:ascii="Cambria Math" w:eastAsiaTheme="minorEastAsia" w:hAnsi="Cambria Math"/>
+                <w:b/>
+                <w:i/>
+                <w:color w:val="002060"/>
+                <w:sz w:val="18"/>
+                <w:szCs w:val="18"/>
+              </w:rPr>
+            </m:ctrlPr>
+          </m:dPr>
+          <m:e>
+            <m:r>
+              <m:rPr>
+                <m:sty m:val="bi"/>
+              </m:rPr>
+              <w:rPr>
+                <w:rFonts w:ascii="Cambria Math" w:eastAsiaTheme="minorEastAsia" w:hAnsi="Cambria Math"/>
+                <w:color w:val="002060"/>
+                <w:sz w:val="18"/>
+                <w:szCs w:val="18"/>
+              </w:rPr>
+              <m:t>X=1</m:t>
+            </m:r>
+          </m:e>
+        </m:d>
+        <m:r>
+          <m:rPr>
+            <m:sty m:val="bi"/>
+          </m:rPr>
+          <w:rPr>
+            <w:rFonts w:ascii="Cambria Math" w:eastAsiaTheme="minorEastAsia" w:hAnsi="Cambria Math"/>
+            <w:color w:val="002060"/>
+            <w:sz w:val="18"/>
+            <w:szCs w:val="18"/>
+          </w:rPr>
+          <m:t>=0,4</m:t>
+        </m:r>
+      </m:oMath>
+      <w:r>
+        <w:rPr>
+          <w:rFonts w:eastAsiaTheme="minorEastAsia"/>
+          <w:sz w:val="18"/>
+          <w:szCs w:val="18"/>
+        </w:rPr>
+        <w:t xml:space="preserve">                  </w:t>
+      </w:r>
+      <m:oMath>
+        <m:r>
+          <m:rPr>
+            <m:sty m:val="bi"/>
+          </m:rPr>
+          <w:rPr>
+            <w:rFonts w:ascii="Cambria Math" w:eastAsiaTheme="minorEastAsia" w:hAnsi="Cambria Math"/>
+            <w:color w:val="C00000"/>
+            <w:sz w:val="18"/>
+            <w:szCs w:val="18"/>
+          </w:rPr>
+          <m:t>P</m:t>
+        </m:r>
+        <m:d>
+          <m:dPr>
+            <m:ctrlPr>
+              <w:rPr>
+                <w:rFonts w:ascii="Cambria Math" w:eastAsiaTheme="minorEastAsia" w:hAnsi="Cambria Math"/>
+                <w:b/>
+                <w:i/>
+                <w:color w:val="C00000"/>
+                <w:sz w:val="18"/>
+                <w:szCs w:val="18"/>
+              </w:rPr>
+            </m:ctrlPr>
+          </m:dPr>
+          <m:e>
+            <m:r>
+              <m:rPr>
+                <m:sty m:val="bi"/>
+              </m:rPr>
+              <w:rPr>
+                <w:rFonts w:ascii="Cambria Math" w:eastAsiaTheme="minorEastAsia" w:hAnsi="Cambria Math"/>
+                <w:color w:val="C00000"/>
+                <w:sz w:val="18"/>
+                <w:szCs w:val="18"/>
+              </w:rPr>
+              <m:t>X=2</m:t>
+            </m:r>
+          </m:e>
+        </m:d>
+        <m:r>
+          <m:rPr>
+            <m:sty m:val="bi"/>
+          </m:rPr>
+          <w:rPr>
+            <w:rFonts w:ascii="Cambria Math" w:eastAsiaTheme="minorEastAsia" w:hAnsi="Cambria Math"/>
+            <w:color w:val="C00000"/>
+            <w:sz w:val="18"/>
+            <w:szCs w:val="18"/>
+          </w:rPr>
+          <m:t>=0,6</m:t>
+        </m:r>
+      </m:oMath>
+      <w:r>
+        <w:rPr>
+          <w:rFonts w:eastAsiaTheme="minorEastAsia"/>
+          <w:sz w:val="18"/>
+          <w:szCs w:val="18"/>
+        </w:rPr>
+        <w:t xml:space="preserve">        </w:t>
+      </w:r>
+    </w:p>
     <w:p>
       <w:pPr>
         <w:rPr>
@@ -10506,6 +13195,194 @@
       </w:pPr>
       <w:bookmarkStart w:id="0" w:name="_GoBack"/>
       <w:bookmarkEnd w:id="0"/>
+      <w:r>
+        <w:rPr>
+          <w:rFonts w:eastAsiaTheme="minorEastAsia"/>
+          <w:sz w:val="18"/>
+          <w:szCs w:val="18"/>
+        </w:rPr>
+        <w:t xml:space="preserve">                                                                      </w:t>
+      </w:r>
+    </w:p>
+    <w:tbl>
+      <w:tblPr>
+        <w:tblStyle w:val="Grilledutableau"/>
+        <w:tblW w:w="0" w:type="auto"/>
+        <w:tblInd w:w="-5" w:type="dxa"/>
+        <w:tblLook w:val="04A0" w:firstRow="1" w:lastRow="0" w:firstColumn="1" w:lastColumn="0" w:noHBand="0" w:noVBand="1"/>
+      </w:tblPr>
+      <w:tblGrid>
+        <w:gridCol w:w="1276"/>
+        <w:gridCol w:w="844"/>
+        <w:gridCol w:w="1024"/>
+      </w:tblGrid>
+      <w:tr>
+        <w:tc>
+          <w:tcPr>
+            <w:tcW w:w="1276" w:type="dxa"/>
+            <w:shd w:val="clear" w:color="auto" w:fill="D9D9D9" w:themeFill="background1" w:themeFillShade="D9"/>
+          </w:tcPr>
+          <w:p>
+            <m:oMathPara>
+              <m:oMath>
+                <m:r>
+                  <w:rPr>
+                    <w:rFonts w:ascii="Cambria Math" w:hAnsi="Cambria Math"/>
+                  </w:rPr>
+                  <m:t>x</m:t>
+                </m:r>
+              </m:oMath>
+            </m:oMathPara>
+          </w:p>
+        </w:tc>
+        <w:tc>
+          <w:tcPr>
+            <w:tcW w:w="844" w:type="dxa"/>
+          </w:tcPr>
+          <w:p>
+            <w:pPr>
+              <w:jc w:val="center"/>
+              <w:rPr>
+                <w:b/>
+              </w:rPr>
+            </w:pPr>
+            <m:oMathPara>
+              <m:oMath>
+                <m:r>
+                  <m:rPr>
+                    <m:sty m:val="bi"/>
+                  </m:rPr>
+                  <w:rPr>
+                    <w:rFonts w:ascii="Cambria Math" w:hAnsi="Cambria Math"/>
+                    <w:color w:val="002060"/>
+                  </w:rPr>
+                  <m:t>1</m:t>
+                </m:r>
+              </m:oMath>
+            </m:oMathPara>
+          </w:p>
+        </w:tc>
+        <w:tc>
+          <w:tcPr>
+            <w:tcW w:w="1024" w:type="dxa"/>
+          </w:tcPr>
+          <w:p>
+            <w:pPr>
+              <w:jc w:val="center"/>
+              <w:rPr>
+                <w:b/>
+              </w:rPr>
+            </w:pPr>
+            <m:oMathPara>
+              <m:oMath>
+                <m:r>
+                  <m:rPr>
+                    <m:sty m:val="bi"/>
+                  </m:rPr>
+                  <w:rPr>
+                    <w:rFonts w:ascii="Cambria Math" w:hAnsi="Cambria Math"/>
+                    <w:color w:val="C00000"/>
+                  </w:rPr>
+                  <m:t>2</m:t>
+                </m:r>
+              </m:oMath>
+            </m:oMathPara>
+          </w:p>
+        </w:tc>
+      </w:tr>
+      <w:tr>
+        <w:tc>
+          <w:tcPr>
+            <w:tcW w:w="1276" w:type="dxa"/>
+            <w:shd w:val="clear" w:color="auto" w:fill="D9D9D9" w:themeFill="background1" w:themeFillShade="D9"/>
+          </w:tcPr>
+          <w:p>
+            <w:pPr>
+              <w:jc w:val="center"/>
+            </w:pPr>
+            <m:oMathPara>
+              <m:oMath>
+                <m:r>
+                  <w:rPr>
+                    <w:rFonts w:ascii="Cambria Math" w:hAnsi="Cambria Math"/>
+                  </w:rPr>
+                  <m:t>P</m:t>
+                </m:r>
+                <m:r>
+                  <w:rPr>
+                    <w:rFonts w:ascii="Cambria Math" w:hAnsi="Cambria Math"/>
+                  </w:rPr>
+                  <m:t>(X=x</m:t>
+                </m:r>
+                <m:r>
+                  <w:rPr>
+                    <w:rFonts w:ascii="Cambria Math" w:hAnsi="Cambria Math"/>
+                  </w:rPr>
+                  <m:t>)</m:t>
+                </m:r>
+              </m:oMath>
+            </m:oMathPara>
+          </w:p>
+        </w:tc>
+        <w:tc>
+          <w:tcPr>
+            <w:tcW w:w="844" w:type="dxa"/>
+          </w:tcPr>
+          <w:p>
+            <w:pPr>
+              <w:jc w:val="center"/>
+              <w:rPr>
+                <w:b/>
+              </w:rPr>
+            </w:pPr>
+            <w:r>
+              <w:rPr>
+                <w:b/>
+                <w:color w:val="002060"/>
+              </w:rPr>
+              <w:t>0,4</w:t>
+            </w:r>
+          </w:p>
+        </w:tc>
+        <w:tc>
+          <w:tcPr>
+            <w:tcW w:w="1024" w:type="dxa"/>
+          </w:tcPr>
+          <w:p>
+            <w:pPr>
+              <w:jc w:val="center"/>
+              <w:rPr>
+                <w:b/>
+              </w:rPr>
+            </w:pPr>
+            <w:r>
+              <w:rPr>
+                <w:b/>
+                <w:color w:val="C00000"/>
+              </w:rPr>
+              <w:t>0,6</w:t>
+            </w:r>
+          </w:p>
+        </w:tc>
+      </w:tr>
+    </w:tbl>
+    <w:p>
+      <w:pPr>
+        <w:rPr>
+          <w:rFonts w:eastAsiaTheme="minorEastAsia"/>
+          <w:sz w:val="18"/>
+          <w:szCs w:val="18"/>
+        </w:rPr>
+      </w:pPr>
+    </w:p>
+    <w:p>
+      <w:pPr>
+        <w:rPr>
+          <w:rFonts w:eastAsiaTheme="minorEastAsia"/>
+          <w:sz w:val="18"/>
+          <w:szCs w:val="18"/>
+        </w:rPr>
+      </w:pPr>
     </w:p>
     <w:p>
       <w:pPr>
@@ -11255,7 +14132,7 @@
 </file>
 
 <file path=customXml/itemProps1.xml><?xml version="1.0" encoding="utf-8"?>
-<ds:datastoreItem xmlns:ds="http://schemas.openxmlformats.org/officeDocument/2006/customXml" ds:itemID="{AA7085AF-069B-462A-94E9-AC008B98ADAC}">
+<ds:datastoreItem xmlns:ds="http://schemas.openxmlformats.org/officeDocument/2006/customXml" ds:itemID="{301C00CD-DC0E-4068-95E7-EED441EAD2C6}">
   <ds:schemaRefs>
     <ds:schemaRef ds:uri="http://schemas.openxmlformats.org/officeDocument/2006/bibliography"/>
   </ds:schemaRefs>

</xml_diff>